<commit_message>
Cambiato strategia per i numeri quando un puntino viene cancellato
</commit_message>
<xml_diff>
--- a/4_Diari/2023-09-29_alexandru.ciobanu.docx
+++ b/4_Diari/2023-09-29_alexandru.ciobanu.docx
@@ -114,7 +114,13 @@
               <w:rPr>
                 <w:rFonts w:ascii="Arial" w:hAnsi="Arial" w:cs="Arial"/>
               </w:rPr>
-              <w:t>22</w:t>
+              <w:t>2</w:t>
+            </w:r>
+            <w:r>
+              <w:rPr>
+                <w:rFonts w:ascii="Arial" w:hAnsi="Arial" w:cs="Arial"/>
+              </w:rPr>
+              <w:t>9</w:t>
             </w:r>
             <w:r>
               <w:rPr>
@@ -181,35 +187,7 @@
               <w:rPr>
                 <w:rFonts w:ascii="Arial" w:hAnsi="Arial" w:cs="Arial"/>
               </w:rPr>
-              <w:t xml:space="preserve">Aggiunto </w:t>
-            </w:r>
-            <w:proofErr w:type="spellStart"/>
-            <w:proofErr w:type="gramStart"/>
-            <w:r>
-              <w:rPr>
-                <w:rFonts w:ascii="Arial" w:hAnsi="Arial" w:cs="Arial"/>
-              </w:rPr>
-              <w:t>getImageData</w:t>
-            </w:r>
-            <w:proofErr w:type="spellEnd"/>
-            <w:r>
-              <w:rPr>
-                <w:rFonts w:ascii="Arial" w:hAnsi="Arial" w:cs="Arial"/>
-              </w:rPr>
-              <w:t>(</w:t>
-            </w:r>
-            <w:proofErr w:type="gramEnd"/>
-            <w:r>
-              <w:rPr>
-                <w:rFonts w:ascii="Arial" w:hAnsi="Arial" w:cs="Arial"/>
-              </w:rPr>
-              <w:t xml:space="preserve">) che prende </w:t>
-            </w:r>
-            <w:r>
-              <w:rPr>
-                <w:rFonts w:ascii="Arial" w:hAnsi="Arial" w:cs="Arial"/>
-              </w:rPr>
-              <w:t>l’immagine data dell’utente e la mette come sfondo del canvas.</w:t>
+              <w:t>Ora quando aggiungo e sposto i puntini, se l’opzione della connessione dei puntini è selezionata, vedrò le linee comparire insieme ai puntini aggiunti e seguiranno i puntini quando vengono spostati.</w:t>
             </w:r>
           </w:p>
           <w:p>
@@ -222,78 +200,15 @@
               <w:rPr>
                 <w:rFonts w:ascii="Arial" w:hAnsi="Arial" w:cs="Arial"/>
               </w:rPr>
-              <w:t>I puntini si possono selezionare e spostare</w:t>
+              <w:t>La grandezza dei puntini ora può cambiare anche dopo averli messi, basta selezionare un puntino e usare lo slider</w:t>
             </w:r>
+            <w:bookmarkStart w:id="3" w:name="_GoBack"/>
+            <w:bookmarkEnd w:id="3"/>
             <w:r>
               <w:rPr>
                 <w:rFonts w:ascii="Arial" w:hAnsi="Arial" w:cs="Arial"/>
               </w:rPr>
               <w:t>.</w:t>
-            </w:r>
-            <w:r>
-              <w:rPr>
-                <w:rFonts w:ascii="Arial" w:hAnsi="Arial" w:cs="Arial"/>
-              </w:rPr>
-              <w:br/>
-              <w:t>I puntini si possono eliminare.</w:t>
-            </w:r>
-          </w:p>
-          <w:p>
-            <w:pPr>
-              <w:rPr>
-                <w:rFonts w:ascii="Arial" w:hAnsi="Arial" w:cs="Arial"/>
-              </w:rPr>
-            </w:pPr>
-            <w:r>
-              <w:rPr>
-                <w:rFonts w:ascii="Arial" w:hAnsi="Arial" w:cs="Arial"/>
-              </w:rPr>
-              <w:t>Si può</w:t>
-            </w:r>
-            <w:r>
-              <w:rPr>
-                <w:rFonts w:ascii="Arial" w:hAnsi="Arial" w:cs="Arial"/>
-              </w:rPr>
-              <w:t xml:space="preserve"> uscire dalla modifica di un’immagine.</w:t>
-            </w:r>
-          </w:p>
-          <w:p>
-            <w:pPr>
-              <w:rPr>
-                <w:rFonts w:ascii="Arial" w:hAnsi="Arial" w:cs="Arial"/>
-              </w:rPr>
-            </w:pPr>
-            <w:r>
-              <w:rPr>
-                <w:rFonts w:ascii="Arial" w:hAnsi="Arial" w:cs="Arial"/>
-              </w:rPr>
-              <w:t>Se si elimina un puntino, il numero di quel puntino sarà usato alla prossima aggiunta.</w:t>
-            </w:r>
-          </w:p>
-          <w:p>
-            <w:pPr>
-              <w:rPr>
-                <w:rFonts w:ascii="Arial" w:hAnsi="Arial" w:cs="Arial"/>
-              </w:rPr>
-            </w:pPr>
-            <w:r>
-              <w:rPr>
-                <w:rFonts w:ascii="Arial" w:hAnsi="Arial" w:cs="Arial"/>
-              </w:rPr>
-              <w:t>Grandezza dei puntini cambiabile dall’utente.</w:t>
-            </w:r>
-          </w:p>
-          <w:p>
-            <w:pPr>
-              <w:rPr>
-                <w:rFonts w:ascii="Arial" w:hAnsi="Arial" w:cs="Arial"/>
-              </w:rPr>
-            </w:pPr>
-            <w:r>
-              <w:rPr>
-                <w:rFonts w:ascii="Arial" w:hAnsi="Arial" w:cs="Arial"/>
-              </w:rPr>
-              <w:t>Possibilità di vedere i puntini collegati.</w:t>
             </w:r>
           </w:p>
         </w:tc>
@@ -344,1986 +259,6 @@
           <w:tcPr>
             <w:tcW w:w="9854" w:type="dxa"/>
           </w:tcPr>
-          <w:p>
-            <w:pPr>
-              <w:rPr>
-                <w:rFonts w:ascii="Arial" w:hAnsi="Arial" w:cs="Arial"/>
-              </w:rPr>
-            </w:pPr>
-            <w:r>
-              <w:rPr>
-                <w:rFonts w:ascii="Arial" w:hAnsi="Arial" w:cs="Arial"/>
-              </w:rPr>
-              <w:t xml:space="preserve">File input ha una scritta di default “No file </w:t>
-            </w:r>
-            <w:proofErr w:type="spellStart"/>
-            <w:r>
-              <w:rPr>
-                <w:rFonts w:ascii="Arial" w:hAnsi="Arial" w:cs="Arial"/>
-              </w:rPr>
-              <w:t>chosen</w:t>
-            </w:r>
-            <w:proofErr w:type="spellEnd"/>
-            <w:r>
-              <w:rPr>
-                <w:rFonts w:ascii="Arial" w:hAnsi="Arial" w:cs="Arial"/>
-              </w:rPr>
-              <w:t>”, per toglierla bisogna nascondere l’input e usare un label:</w:t>
-            </w:r>
-          </w:p>
-          <w:p>
-            <w:pPr>
-              <w:shd w:val="clear" w:color="auto" w:fill="1B2738"/>
-              <w:spacing w:line="285" w:lineRule="atLeast"/>
-              <w:rPr>
-                <w:rFonts w:ascii="Consolas" w:eastAsia="Times New Roman" w:hAnsi="Consolas" w:cs="Times New Roman"/>
-                <w:color w:val="9AA8C3"/>
-                <w:sz w:val="14"/>
-                <w:szCs w:val="21"/>
-                <w:lang w:eastAsia="it-CH"/>
-              </w:rPr>
-            </w:pPr>
-            <w:r>
-              <w:rPr>
-                <w:rFonts w:ascii="Consolas" w:eastAsia="Times New Roman" w:hAnsi="Consolas" w:cs="Times New Roman"/>
-                <w:color w:val="9AA8C3"/>
-                <w:sz w:val="14"/>
-                <w:szCs w:val="21"/>
-                <w:lang w:eastAsia="it-CH"/>
-              </w:rPr>
-              <w:t>&lt;</w:t>
-            </w:r>
-            <w:r>
-              <w:rPr>
-                <w:rFonts w:ascii="Consolas" w:eastAsia="Times New Roman" w:hAnsi="Consolas" w:cs="Times New Roman"/>
-                <w:color w:val="FF4C4C"/>
-                <w:sz w:val="14"/>
-                <w:szCs w:val="21"/>
-                <w:lang w:eastAsia="it-CH"/>
-              </w:rPr>
-              <w:t>input</w:t>
-            </w:r>
-            <w:r>
-              <w:rPr>
-                <w:rFonts w:ascii="Consolas" w:eastAsia="Times New Roman" w:hAnsi="Consolas" w:cs="Times New Roman"/>
-                <w:color w:val="9AA8C3"/>
-                <w:sz w:val="14"/>
-                <w:szCs w:val="21"/>
-                <w:lang w:eastAsia="it-CH"/>
-              </w:rPr>
-              <w:t xml:space="preserve"> </w:t>
-            </w:r>
-            <w:proofErr w:type="spellStart"/>
-            <w:r>
-              <w:rPr>
-                <w:rFonts w:ascii="Consolas" w:eastAsia="Times New Roman" w:hAnsi="Consolas" w:cs="Times New Roman"/>
-                <w:color w:val="FF7733"/>
-                <w:sz w:val="14"/>
-                <w:szCs w:val="21"/>
-                <w:lang w:eastAsia="it-CH"/>
-              </w:rPr>
-              <w:t>type</w:t>
-            </w:r>
-            <w:proofErr w:type="spellEnd"/>
-            <w:r>
-              <w:rPr>
-                <w:rFonts w:ascii="Consolas" w:eastAsia="Times New Roman" w:hAnsi="Consolas" w:cs="Times New Roman"/>
-                <w:color w:val="BBBBBB"/>
-                <w:sz w:val="14"/>
-                <w:szCs w:val="21"/>
-                <w:lang w:eastAsia="it-CH"/>
-              </w:rPr>
-              <w:t>=</w:t>
-            </w:r>
-            <w:r>
-              <w:rPr>
-                <w:rFonts w:ascii="Consolas" w:eastAsia="Times New Roman" w:hAnsi="Consolas" w:cs="Times New Roman"/>
-                <w:color w:val="4CFF76"/>
-                <w:sz w:val="14"/>
-                <w:szCs w:val="21"/>
-                <w:lang w:eastAsia="it-CH"/>
-              </w:rPr>
-              <w:t>"file"</w:t>
-            </w:r>
-            <w:r>
-              <w:rPr>
-                <w:rFonts w:ascii="Consolas" w:eastAsia="Times New Roman" w:hAnsi="Consolas" w:cs="Times New Roman"/>
-                <w:color w:val="9AA8C3"/>
-                <w:sz w:val="14"/>
-                <w:szCs w:val="21"/>
-                <w:lang w:eastAsia="it-CH"/>
-              </w:rPr>
-              <w:t xml:space="preserve"> </w:t>
-            </w:r>
-            <w:r>
-              <w:rPr>
-                <w:rFonts w:ascii="Consolas" w:eastAsia="Times New Roman" w:hAnsi="Consolas" w:cs="Times New Roman"/>
-                <w:color w:val="FF7733"/>
-                <w:sz w:val="14"/>
-                <w:szCs w:val="21"/>
-                <w:lang w:eastAsia="it-CH"/>
-              </w:rPr>
-              <w:t>style</w:t>
-            </w:r>
-            <w:r>
-              <w:rPr>
-                <w:rFonts w:ascii="Consolas" w:eastAsia="Times New Roman" w:hAnsi="Consolas" w:cs="Times New Roman"/>
-                <w:color w:val="BBBBBB"/>
-                <w:sz w:val="14"/>
-                <w:szCs w:val="21"/>
-                <w:lang w:eastAsia="it-CH"/>
-              </w:rPr>
-              <w:t>=</w:t>
-            </w:r>
-            <w:r>
-              <w:rPr>
-                <w:rFonts w:ascii="Consolas" w:eastAsia="Times New Roman" w:hAnsi="Consolas" w:cs="Times New Roman"/>
-                <w:color w:val="4CFF76"/>
-                <w:sz w:val="14"/>
-                <w:szCs w:val="21"/>
-                <w:lang w:eastAsia="it-CH"/>
-              </w:rPr>
-              <w:t>"</w:t>
-            </w:r>
-            <w:proofErr w:type="spellStart"/>
-            <w:r>
-              <w:rPr>
-                <w:rFonts w:ascii="Consolas" w:eastAsia="Times New Roman" w:hAnsi="Consolas" w:cs="Times New Roman"/>
-                <w:color w:val="4CFF76"/>
-                <w:sz w:val="14"/>
-                <w:szCs w:val="21"/>
-                <w:lang w:eastAsia="it-CH"/>
-              </w:rPr>
-              <w:t>visibility</w:t>
-            </w:r>
-            <w:proofErr w:type="spellEnd"/>
-            <w:r>
-              <w:rPr>
-                <w:rFonts w:ascii="Consolas" w:eastAsia="Times New Roman" w:hAnsi="Consolas" w:cs="Times New Roman"/>
-                <w:color w:val="4CFF76"/>
-                <w:sz w:val="14"/>
-                <w:szCs w:val="21"/>
-                <w:lang w:eastAsia="it-CH"/>
-              </w:rPr>
-              <w:t xml:space="preserve">: </w:t>
-            </w:r>
-            <w:proofErr w:type="spellStart"/>
-            <w:r>
-              <w:rPr>
-                <w:rFonts w:ascii="Consolas" w:eastAsia="Times New Roman" w:hAnsi="Consolas" w:cs="Times New Roman"/>
-                <w:color w:val="4CFF76"/>
-                <w:sz w:val="14"/>
-                <w:szCs w:val="21"/>
-                <w:lang w:eastAsia="it-CH"/>
-              </w:rPr>
-              <w:t>hidden</w:t>
-            </w:r>
-            <w:proofErr w:type="spellEnd"/>
-            <w:r>
-              <w:rPr>
-                <w:rFonts w:ascii="Consolas" w:eastAsia="Times New Roman" w:hAnsi="Consolas" w:cs="Times New Roman"/>
-                <w:color w:val="4CFF76"/>
-                <w:sz w:val="14"/>
-                <w:szCs w:val="21"/>
-                <w:lang w:eastAsia="it-CH"/>
-              </w:rPr>
-              <w:t>;"</w:t>
-            </w:r>
-            <w:r>
-              <w:rPr>
-                <w:rFonts w:ascii="Consolas" w:eastAsia="Times New Roman" w:hAnsi="Consolas" w:cs="Times New Roman"/>
-                <w:color w:val="9AA8C3"/>
-                <w:sz w:val="14"/>
-                <w:szCs w:val="21"/>
-                <w:lang w:eastAsia="it-CH"/>
-              </w:rPr>
-              <w:t xml:space="preserve"> </w:t>
-            </w:r>
-            <w:r>
-              <w:rPr>
-                <w:rFonts w:ascii="Consolas" w:eastAsia="Times New Roman" w:hAnsi="Consolas" w:cs="Times New Roman"/>
-                <w:color w:val="FF7733"/>
-                <w:sz w:val="14"/>
-                <w:szCs w:val="21"/>
-                <w:lang w:eastAsia="it-CH"/>
-              </w:rPr>
-              <w:t>name</w:t>
-            </w:r>
-            <w:r>
-              <w:rPr>
-                <w:rFonts w:ascii="Consolas" w:eastAsia="Times New Roman" w:hAnsi="Consolas" w:cs="Times New Roman"/>
-                <w:color w:val="BBBBBB"/>
-                <w:sz w:val="14"/>
-                <w:szCs w:val="21"/>
-                <w:lang w:eastAsia="it-CH"/>
-              </w:rPr>
-              <w:t>=</w:t>
-            </w:r>
-            <w:r>
-              <w:rPr>
-                <w:rFonts w:ascii="Consolas" w:eastAsia="Times New Roman" w:hAnsi="Consolas" w:cs="Times New Roman"/>
-                <w:color w:val="4CFF76"/>
-                <w:sz w:val="14"/>
-                <w:szCs w:val="21"/>
-                <w:lang w:eastAsia="it-CH"/>
-              </w:rPr>
-              <w:t>"file-</w:t>
-            </w:r>
-            <w:proofErr w:type="spellStart"/>
-            <w:r>
-              <w:rPr>
-                <w:rFonts w:ascii="Consolas" w:eastAsia="Times New Roman" w:hAnsi="Consolas" w:cs="Times New Roman"/>
-                <w:color w:val="4CFF76"/>
-                <w:sz w:val="14"/>
-                <w:szCs w:val="21"/>
-                <w:lang w:eastAsia="it-CH"/>
-              </w:rPr>
-              <w:t>selector</w:t>
-            </w:r>
-            <w:proofErr w:type="spellEnd"/>
-            <w:r>
-              <w:rPr>
-                <w:rFonts w:ascii="Consolas" w:eastAsia="Times New Roman" w:hAnsi="Consolas" w:cs="Times New Roman"/>
-                <w:color w:val="4CFF76"/>
-                <w:sz w:val="14"/>
-                <w:szCs w:val="21"/>
-                <w:lang w:eastAsia="it-CH"/>
-              </w:rPr>
-              <w:t>"</w:t>
-            </w:r>
-            <w:r>
-              <w:rPr>
-                <w:rFonts w:ascii="Consolas" w:eastAsia="Times New Roman" w:hAnsi="Consolas" w:cs="Times New Roman"/>
-                <w:color w:val="9AA8C3"/>
-                <w:sz w:val="14"/>
-                <w:szCs w:val="21"/>
-                <w:lang w:eastAsia="it-CH"/>
-              </w:rPr>
-              <w:t xml:space="preserve"> </w:t>
-            </w:r>
-            <w:r>
-              <w:rPr>
-                <w:rFonts w:ascii="Consolas" w:eastAsia="Times New Roman" w:hAnsi="Consolas" w:cs="Times New Roman"/>
-                <w:color w:val="FF7733"/>
-                <w:sz w:val="14"/>
-                <w:szCs w:val="21"/>
-                <w:lang w:eastAsia="it-CH"/>
-              </w:rPr>
-              <w:t>id</w:t>
-            </w:r>
-            <w:r>
-              <w:rPr>
-                <w:rFonts w:ascii="Consolas" w:eastAsia="Times New Roman" w:hAnsi="Consolas" w:cs="Times New Roman"/>
-                <w:color w:val="BBBBBB"/>
-                <w:sz w:val="14"/>
-                <w:szCs w:val="21"/>
-                <w:lang w:eastAsia="it-CH"/>
-              </w:rPr>
-              <w:t>=</w:t>
-            </w:r>
-            <w:r>
-              <w:rPr>
-                <w:rFonts w:ascii="Consolas" w:eastAsia="Times New Roman" w:hAnsi="Consolas" w:cs="Times New Roman"/>
-                <w:color w:val="4CFF76"/>
-                <w:sz w:val="14"/>
-                <w:szCs w:val="21"/>
-                <w:lang w:eastAsia="it-CH"/>
-              </w:rPr>
-              <w:t>"file-</w:t>
-            </w:r>
-            <w:proofErr w:type="spellStart"/>
-            <w:r>
-              <w:rPr>
-                <w:rFonts w:ascii="Consolas" w:eastAsia="Times New Roman" w:hAnsi="Consolas" w:cs="Times New Roman"/>
-                <w:color w:val="4CFF76"/>
-                <w:sz w:val="14"/>
-                <w:szCs w:val="21"/>
-                <w:lang w:eastAsia="it-CH"/>
-              </w:rPr>
-              <w:t>selector</w:t>
-            </w:r>
-            <w:proofErr w:type="spellEnd"/>
-            <w:r>
-              <w:rPr>
-                <w:rFonts w:ascii="Consolas" w:eastAsia="Times New Roman" w:hAnsi="Consolas" w:cs="Times New Roman"/>
-                <w:color w:val="4CFF76"/>
-                <w:sz w:val="14"/>
-                <w:szCs w:val="21"/>
-                <w:lang w:eastAsia="it-CH"/>
-              </w:rPr>
-              <w:t>"</w:t>
-            </w:r>
-            <w:r>
-              <w:rPr>
-                <w:rFonts w:ascii="Consolas" w:eastAsia="Times New Roman" w:hAnsi="Consolas" w:cs="Times New Roman"/>
-                <w:color w:val="9AA8C3"/>
-                <w:sz w:val="14"/>
-                <w:szCs w:val="21"/>
-                <w:lang w:eastAsia="it-CH"/>
-              </w:rPr>
-              <w:t xml:space="preserve"> </w:t>
-            </w:r>
-            <w:proofErr w:type="spellStart"/>
-            <w:r>
-              <w:rPr>
-                <w:rFonts w:ascii="Consolas" w:eastAsia="Times New Roman" w:hAnsi="Consolas" w:cs="Times New Roman"/>
-                <w:color w:val="FF7733"/>
-                <w:sz w:val="14"/>
-                <w:szCs w:val="21"/>
-                <w:lang w:eastAsia="it-CH"/>
-              </w:rPr>
-              <w:t>accept</w:t>
-            </w:r>
-            <w:proofErr w:type="spellEnd"/>
-            <w:r>
-              <w:rPr>
-                <w:rFonts w:ascii="Consolas" w:eastAsia="Times New Roman" w:hAnsi="Consolas" w:cs="Times New Roman"/>
-                <w:color w:val="BBBBBB"/>
-                <w:sz w:val="14"/>
-                <w:szCs w:val="21"/>
-                <w:lang w:eastAsia="it-CH"/>
-              </w:rPr>
-              <w:t>=</w:t>
-            </w:r>
-            <w:r>
-              <w:rPr>
-                <w:rFonts w:ascii="Consolas" w:eastAsia="Times New Roman" w:hAnsi="Consolas" w:cs="Times New Roman"/>
-                <w:color w:val="4CFF76"/>
-                <w:sz w:val="14"/>
-                <w:szCs w:val="21"/>
-                <w:lang w:eastAsia="it-CH"/>
-              </w:rPr>
-              <w:t>".jpg, .jpeg, .</w:t>
-            </w:r>
-            <w:proofErr w:type="spellStart"/>
-            <w:r>
-              <w:rPr>
-                <w:rFonts w:ascii="Consolas" w:eastAsia="Times New Roman" w:hAnsi="Consolas" w:cs="Times New Roman"/>
-                <w:color w:val="4CFF76"/>
-                <w:sz w:val="14"/>
-                <w:szCs w:val="21"/>
-                <w:lang w:eastAsia="it-CH"/>
-              </w:rPr>
-              <w:t>png</w:t>
-            </w:r>
-            <w:proofErr w:type="spellEnd"/>
-            <w:r>
-              <w:rPr>
-                <w:rFonts w:ascii="Consolas" w:eastAsia="Times New Roman" w:hAnsi="Consolas" w:cs="Times New Roman"/>
-                <w:color w:val="4CFF76"/>
-                <w:sz w:val="14"/>
-                <w:szCs w:val="21"/>
-                <w:lang w:eastAsia="it-CH"/>
-              </w:rPr>
-              <w:t>"</w:t>
-            </w:r>
-            <w:r>
-              <w:rPr>
-                <w:rFonts w:ascii="Consolas" w:eastAsia="Times New Roman" w:hAnsi="Consolas" w:cs="Times New Roman"/>
-                <w:color w:val="9AA8C3"/>
-                <w:sz w:val="14"/>
-                <w:szCs w:val="21"/>
-                <w:lang w:eastAsia="it-CH"/>
-              </w:rPr>
-              <w:t>&gt;</w:t>
-            </w:r>
-          </w:p>
-          <w:p>
-            <w:pPr>
-              <w:shd w:val="clear" w:color="auto" w:fill="1B2738"/>
-              <w:spacing w:line="285" w:lineRule="atLeast"/>
-              <w:rPr>
-                <w:rFonts w:ascii="Consolas" w:eastAsia="Times New Roman" w:hAnsi="Consolas" w:cs="Times New Roman"/>
-                <w:color w:val="BBBBBB"/>
-                <w:sz w:val="14"/>
-                <w:szCs w:val="21"/>
-                <w:lang w:eastAsia="it-CH"/>
-              </w:rPr>
-            </w:pPr>
-            <w:r>
-              <w:rPr>
-                <w:rFonts w:ascii="Consolas" w:eastAsia="Times New Roman" w:hAnsi="Consolas" w:cs="Times New Roman"/>
-                <w:color w:val="9AA8C3"/>
-                <w:sz w:val="14"/>
-                <w:szCs w:val="21"/>
-                <w:lang w:eastAsia="it-CH"/>
-              </w:rPr>
-              <w:t>&lt;</w:t>
-            </w:r>
-            <w:r>
-              <w:rPr>
-                <w:rFonts w:ascii="Consolas" w:eastAsia="Times New Roman" w:hAnsi="Consolas" w:cs="Times New Roman"/>
-                <w:color w:val="FF4C4C"/>
-                <w:sz w:val="14"/>
-                <w:szCs w:val="21"/>
-                <w:lang w:eastAsia="it-CH"/>
-              </w:rPr>
-              <w:t>label</w:t>
-            </w:r>
-            <w:r>
-              <w:rPr>
-                <w:rFonts w:ascii="Consolas" w:eastAsia="Times New Roman" w:hAnsi="Consolas" w:cs="Times New Roman"/>
-                <w:color w:val="9AA8C3"/>
-                <w:sz w:val="14"/>
-                <w:szCs w:val="21"/>
-                <w:lang w:eastAsia="it-CH"/>
-              </w:rPr>
-              <w:t xml:space="preserve"> </w:t>
-            </w:r>
-            <w:r>
-              <w:rPr>
-                <w:rFonts w:ascii="Consolas" w:eastAsia="Times New Roman" w:hAnsi="Consolas" w:cs="Times New Roman"/>
-                <w:color w:val="FF7733"/>
-                <w:sz w:val="14"/>
-                <w:szCs w:val="21"/>
-                <w:lang w:eastAsia="it-CH"/>
-              </w:rPr>
-              <w:t>for</w:t>
-            </w:r>
-            <w:r>
-              <w:rPr>
-                <w:rFonts w:ascii="Consolas" w:eastAsia="Times New Roman" w:hAnsi="Consolas" w:cs="Times New Roman"/>
-                <w:color w:val="BBBBBB"/>
-                <w:sz w:val="14"/>
-                <w:szCs w:val="21"/>
-                <w:lang w:eastAsia="it-CH"/>
-              </w:rPr>
-              <w:t>=</w:t>
-            </w:r>
-            <w:r>
-              <w:rPr>
-                <w:rFonts w:ascii="Consolas" w:eastAsia="Times New Roman" w:hAnsi="Consolas" w:cs="Times New Roman"/>
-                <w:color w:val="4CFF76"/>
-                <w:sz w:val="14"/>
-                <w:szCs w:val="21"/>
-                <w:lang w:eastAsia="it-CH"/>
-              </w:rPr>
-              <w:t>"file-</w:t>
-            </w:r>
-            <w:proofErr w:type="spellStart"/>
-            <w:r>
-              <w:rPr>
-                <w:rFonts w:ascii="Consolas" w:eastAsia="Times New Roman" w:hAnsi="Consolas" w:cs="Times New Roman"/>
-                <w:color w:val="4CFF76"/>
-                <w:sz w:val="14"/>
-                <w:szCs w:val="21"/>
-                <w:lang w:eastAsia="it-CH"/>
-              </w:rPr>
-              <w:t>selector</w:t>
-            </w:r>
-            <w:proofErr w:type="spellEnd"/>
-            <w:r>
-              <w:rPr>
-                <w:rFonts w:ascii="Consolas" w:eastAsia="Times New Roman" w:hAnsi="Consolas" w:cs="Times New Roman"/>
-                <w:color w:val="4CFF76"/>
-                <w:sz w:val="14"/>
-                <w:szCs w:val="21"/>
-                <w:lang w:eastAsia="it-CH"/>
-              </w:rPr>
-              <w:t>"</w:t>
-            </w:r>
-            <w:r>
-              <w:rPr>
-                <w:rFonts w:ascii="Consolas" w:eastAsia="Times New Roman" w:hAnsi="Consolas" w:cs="Times New Roman"/>
-                <w:color w:val="9AA8C3"/>
-                <w:sz w:val="14"/>
-                <w:szCs w:val="21"/>
-                <w:lang w:eastAsia="it-CH"/>
-              </w:rPr>
-              <w:t>&gt;</w:t>
-            </w:r>
-            <w:r>
-              <w:rPr>
-                <w:rFonts w:ascii="Consolas" w:eastAsia="Times New Roman" w:hAnsi="Consolas" w:cs="Times New Roman"/>
-                <w:color w:val="BBBBBB"/>
-                <w:sz w:val="14"/>
-                <w:szCs w:val="21"/>
-                <w:lang w:eastAsia="it-CH"/>
-              </w:rPr>
-              <w:t>Select file</w:t>
-            </w:r>
-            <w:r>
-              <w:rPr>
-                <w:rFonts w:ascii="Consolas" w:eastAsia="Times New Roman" w:hAnsi="Consolas" w:cs="Times New Roman"/>
-                <w:color w:val="9AA8C3"/>
-                <w:sz w:val="14"/>
-                <w:szCs w:val="21"/>
-                <w:lang w:eastAsia="it-CH"/>
-              </w:rPr>
-              <w:t>&lt;/</w:t>
-            </w:r>
-            <w:r>
-              <w:rPr>
-                <w:rFonts w:ascii="Consolas" w:eastAsia="Times New Roman" w:hAnsi="Consolas" w:cs="Times New Roman"/>
-                <w:color w:val="FF4C4C"/>
-                <w:sz w:val="14"/>
-                <w:szCs w:val="21"/>
-                <w:lang w:eastAsia="it-CH"/>
-              </w:rPr>
-              <w:t>label</w:t>
-            </w:r>
-            <w:r>
-              <w:rPr>
-                <w:rFonts w:ascii="Consolas" w:eastAsia="Times New Roman" w:hAnsi="Consolas" w:cs="Times New Roman"/>
-                <w:color w:val="9AA8C3"/>
-                <w:sz w:val="14"/>
-                <w:szCs w:val="21"/>
-                <w:lang w:eastAsia="it-CH"/>
-              </w:rPr>
-              <w:t>&gt;</w:t>
-            </w:r>
-          </w:p>
-          <w:p>
-            <w:pPr>
-              <w:rPr>
-                <w:rFonts w:ascii="Arial" w:hAnsi="Arial" w:cs="Arial"/>
-              </w:rPr>
-            </w:pPr>
-          </w:p>
-          <w:p>
-            <w:pPr>
-              <w:rPr>
-                <w:rFonts w:ascii="Arial" w:hAnsi="Arial" w:cs="Arial"/>
-              </w:rPr>
-            </w:pPr>
-            <w:r>
-              <w:rPr>
-                <w:rFonts w:ascii="Arial" w:hAnsi="Arial" w:cs="Arial"/>
-              </w:rPr>
-              <w:t>Quando ho fatto i layer</w:t>
-            </w:r>
-            <w:r>
-              <w:rPr>
-                <w:rFonts w:ascii="Arial" w:hAnsi="Arial" w:cs="Arial"/>
-              </w:rPr>
-              <w:t xml:space="preserve"> sovrapposti</w:t>
-            </w:r>
-            <w:r>
-              <w:rPr>
-                <w:rFonts w:ascii="Arial" w:hAnsi="Arial" w:cs="Arial"/>
-              </w:rPr>
-              <w:t xml:space="preserve"> ci ho messo tanto tempo</w:t>
-            </w:r>
-            <w:r>
-              <w:rPr>
-                <w:rFonts w:ascii="Arial" w:hAnsi="Arial" w:cs="Arial"/>
-              </w:rPr>
-              <w:t xml:space="preserve"> a centrare tutto:</w:t>
-            </w:r>
-          </w:p>
-          <w:p>
-            <w:pPr>
-              <w:rPr>
-                <w:rFonts w:ascii="Arial" w:hAnsi="Arial" w:cs="Arial"/>
-              </w:rPr>
-            </w:pPr>
-          </w:p>
-          <w:p>
-            <w:pPr>
-              <w:shd w:val="clear" w:color="auto" w:fill="1B2738"/>
-              <w:spacing w:line="285" w:lineRule="atLeast"/>
-              <w:rPr>
-                <w:rFonts w:ascii="Consolas" w:eastAsia="Times New Roman" w:hAnsi="Consolas" w:cs="Times New Roman"/>
-                <w:color w:val="BBBBBB"/>
-                <w:sz w:val="14"/>
-                <w:szCs w:val="21"/>
-                <w:lang w:eastAsia="it-CH"/>
-              </w:rPr>
-            </w:pPr>
-            <w:r>
-              <w:rPr>
-                <w:rFonts w:ascii="Consolas" w:eastAsia="Times New Roman" w:hAnsi="Consolas" w:cs="Times New Roman"/>
-                <w:color w:val="4C97FF"/>
-                <w:sz w:val="14"/>
-                <w:szCs w:val="21"/>
-                <w:lang w:eastAsia="it-CH"/>
-              </w:rPr>
-              <w:t>#workspace</w:t>
-            </w:r>
-            <w:r>
-              <w:rPr>
-                <w:rFonts w:ascii="Consolas" w:eastAsia="Times New Roman" w:hAnsi="Consolas" w:cs="Times New Roman"/>
-                <w:color w:val="BBBBBB"/>
-                <w:sz w:val="14"/>
-                <w:szCs w:val="21"/>
-                <w:lang w:eastAsia="it-CH"/>
-              </w:rPr>
-              <w:t xml:space="preserve"> {</w:t>
-            </w:r>
-          </w:p>
-          <w:p>
-            <w:pPr>
-              <w:shd w:val="clear" w:color="auto" w:fill="1B2738"/>
-              <w:spacing w:line="285" w:lineRule="atLeast"/>
-              <w:rPr>
-                <w:rFonts w:ascii="Consolas" w:eastAsia="Times New Roman" w:hAnsi="Consolas" w:cs="Times New Roman"/>
-                <w:color w:val="BBBBBB"/>
-                <w:sz w:val="14"/>
-                <w:szCs w:val="21"/>
-                <w:lang w:eastAsia="it-CH"/>
-              </w:rPr>
-            </w:pPr>
-            <w:r>
-              <w:rPr>
-                <w:rFonts w:ascii="Consolas" w:eastAsia="Times New Roman" w:hAnsi="Consolas" w:cs="Times New Roman"/>
-                <w:color w:val="BBBBBB"/>
-                <w:sz w:val="14"/>
-                <w:szCs w:val="21"/>
-                <w:lang w:eastAsia="it-CH"/>
-              </w:rPr>
-              <w:t xml:space="preserve">  </w:t>
-            </w:r>
-            <w:proofErr w:type="spellStart"/>
-            <w:r>
-              <w:rPr>
-                <w:rFonts w:ascii="Consolas" w:eastAsia="Times New Roman" w:hAnsi="Consolas" w:cs="Times New Roman"/>
-                <w:color w:val="ABB2BF"/>
-                <w:sz w:val="14"/>
-                <w:szCs w:val="21"/>
-                <w:lang w:eastAsia="it-CH"/>
-              </w:rPr>
-              <w:t>margin</w:t>
-            </w:r>
-            <w:proofErr w:type="spellEnd"/>
-            <w:r>
-              <w:rPr>
-                <w:rFonts w:ascii="Consolas" w:eastAsia="Times New Roman" w:hAnsi="Consolas" w:cs="Times New Roman"/>
-                <w:color w:val="ABB2BF"/>
-                <w:sz w:val="14"/>
-                <w:szCs w:val="21"/>
-                <w:lang w:eastAsia="it-CH"/>
-              </w:rPr>
-              <w:t>-top</w:t>
-            </w:r>
-            <w:r>
-              <w:rPr>
-                <w:rFonts w:ascii="Consolas" w:eastAsia="Times New Roman" w:hAnsi="Consolas" w:cs="Times New Roman"/>
-                <w:color w:val="BBBBBB"/>
-                <w:sz w:val="14"/>
-                <w:szCs w:val="21"/>
-                <w:lang w:eastAsia="it-CH"/>
-              </w:rPr>
-              <w:t xml:space="preserve">: </w:t>
-            </w:r>
-            <w:r>
-              <w:rPr>
-                <w:rFonts w:ascii="Consolas" w:eastAsia="Times New Roman" w:hAnsi="Consolas" w:cs="Times New Roman"/>
-                <w:color w:val="FF7733"/>
-                <w:sz w:val="14"/>
-                <w:szCs w:val="21"/>
-                <w:lang w:eastAsia="it-CH"/>
-              </w:rPr>
-              <w:t>10vh</w:t>
-            </w:r>
-            <w:r>
-              <w:rPr>
-                <w:rFonts w:ascii="Consolas" w:eastAsia="Times New Roman" w:hAnsi="Consolas" w:cs="Times New Roman"/>
-                <w:color w:val="BBBBBB"/>
-                <w:sz w:val="14"/>
-                <w:szCs w:val="21"/>
-                <w:lang w:eastAsia="it-CH"/>
-              </w:rPr>
-              <w:t>;</w:t>
-            </w:r>
-          </w:p>
-          <w:p>
-            <w:pPr>
-              <w:shd w:val="clear" w:color="auto" w:fill="1B2738"/>
-              <w:spacing w:line="285" w:lineRule="atLeast"/>
-              <w:rPr>
-                <w:rFonts w:ascii="Consolas" w:eastAsia="Times New Roman" w:hAnsi="Consolas" w:cs="Times New Roman"/>
-                <w:color w:val="BBBBBB"/>
-                <w:sz w:val="14"/>
-                <w:szCs w:val="21"/>
-                <w:lang w:eastAsia="it-CH"/>
-              </w:rPr>
-            </w:pPr>
-            <w:r>
-              <w:rPr>
-                <w:rFonts w:ascii="Consolas" w:eastAsia="Times New Roman" w:hAnsi="Consolas" w:cs="Times New Roman"/>
-                <w:color w:val="BBBBBB"/>
-                <w:sz w:val="14"/>
-                <w:szCs w:val="21"/>
-                <w:lang w:eastAsia="it-CH"/>
-              </w:rPr>
-              <w:t xml:space="preserve">  </w:t>
-            </w:r>
-            <w:proofErr w:type="spellStart"/>
-            <w:r>
-              <w:rPr>
-                <w:rFonts w:ascii="Consolas" w:eastAsia="Times New Roman" w:hAnsi="Consolas" w:cs="Times New Roman"/>
-                <w:color w:val="ABB2BF"/>
-                <w:sz w:val="14"/>
-                <w:szCs w:val="21"/>
-                <w:lang w:eastAsia="it-CH"/>
-              </w:rPr>
-              <w:t>margin-left</w:t>
-            </w:r>
-            <w:proofErr w:type="spellEnd"/>
-            <w:r>
-              <w:rPr>
-                <w:rFonts w:ascii="Consolas" w:eastAsia="Times New Roman" w:hAnsi="Consolas" w:cs="Times New Roman"/>
-                <w:color w:val="BBBBBB"/>
-                <w:sz w:val="14"/>
-                <w:szCs w:val="21"/>
-                <w:lang w:eastAsia="it-CH"/>
-              </w:rPr>
-              <w:t xml:space="preserve">: </w:t>
-            </w:r>
-            <w:r>
-              <w:rPr>
-                <w:rFonts w:ascii="Consolas" w:eastAsia="Times New Roman" w:hAnsi="Consolas" w:cs="Times New Roman"/>
-                <w:color w:val="FF7733"/>
-                <w:sz w:val="14"/>
-                <w:szCs w:val="21"/>
-                <w:lang w:eastAsia="it-CH"/>
-              </w:rPr>
-              <w:t>25vh</w:t>
-            </w:r>
-            <w:r>
-              <w:rPr>
-                <w:rFonts w:ascii="Consolas" w:eastAsia="Times New Roman" w:hAnsi="Consolas" w:cs="Times New Roman"/>
-                <w:color w:val="BBBBBB"/>
-                <w:sz w:val="14"/>
-                <w:szCs w:val="21"/>
-                <w:lang w:eastAsia="it-CH"/>
-              </w:rPr>
-              <w:t>;</w:t>
-            </w:r>
-          </w:p>
-          <w:p>
-            <w:pPr>
-              <w:shd w:val="clear" w:color="auto" w:fill="1B2738"/>
-              <w:spacing w:line="285" w:lineRule="atLeast"/>
-              <w:rPr>
-                <w:rFonts w:ascii="Consolas" w:eastAsia="Times New Roman" w:hAnsi="Consolas" w:cs="Times New Roman"/>
-                <w:color w:val="BBBBBB"/>
-                <w:sz w:val="14"/>
-                <w:szCs w:val="21"/>
-                <w:lang w:eastAsia="it-CH"/>
-              </w:rPr>
-            </w:pPr>
-          </w:p>
-          <w:p>
-            <w:pPr>
-              <w:shd w:val="clear" w:color="auto" w:fill="1B2738"/>
-              <w:spacing w:line="285" w:lineRule="atLeast"/>
-              <w:rPr>
-                <w:rFonts w:ascii="Consolas" w:eastAsia="Times New Roman" w:hAnsi="Consolas" w:cs="Times New Roman"/>
-                <w:color w:val="BBBBBB"/>
-                <w:sz w:val="14"/>
-                <w:szCs w:val="21"/>
-                <w:lang w:eastAsia="it-CH"/>
-              </w:rPr>
-            </w:pPr>
-            <w:r>
-              <w:rPr>
-                <w:rFonts w:ascii="Consolas" w:eastAsia="Times New Roman" w:hAnsi="Consolas" w:cs="Times New Roman"/>
-                <w:color w:val="BBBBBB"/>
-                <w:sz w:val="14"/>
-                <w:szCs w:val="21"/>
-                <w:lang w:eastAsia="it-CH"/>
-              </w:rPr>
-              <w:t xml:space="preserve">  </w:t>
-            </w:r>
-            <w:r>
-              <w:rPr>
-                <w:rFonts w:ascii="Consolas" w:eastAsia="Times New Roman" w:hAnsi="Consolas" w:cs="Times New Roman"/>
-                <w:color w:val="ABB2BF"/>
-                <w:sz w:val="14"/>
-                <w:szCs w:val="21"/>
-                <w:lang w:eastAsia="it-CH"/>
-              </w:rPr>
-              <w:t>display</w:t>
-            </w:r>
-            <w:r>
-              <w:rPr>
-                <w:rFonts w:ascii="Consolas" w:eastAsia="Times New Roman" w:hAnsi="Consolas" w:cs="Times New Roman"/>
-                <w:color w:val="BBBBBB"/>
-                <w:sz w:val="14"/>
-                <w:szCs w:val="21"/>
-                <w:lang w:eastAsia="it-CH"/>
-              </w:rPr>
-              <w:t xml:space="preserve">: </w:t>
-            </w:r>
-            <w:proofErr w:type="spellStart"/>
-            <w:r>
-              <w:rPr>
-                <w:rFonts w:ascii="Consolas" w:eastAsia="Times New Roman" w:hAnsi="Consolas" w:cs="Times New Roman"/>
-                <w:color w:val="FF7733"/>
-                <w:sz w:val="14"/>
-                <w:szCs w:val="21"/>
-                <w:lang w:eastAsia="it-CH"/>
-              </w:rPr>
-              <w:t>flex</w:t>
-            </w:r>
-            <w:proofErr w:type="spellEnd"/>
-            <w:r>
-              <w:rPr>
-                <w:rFonts w:ascii="Consolas" w:eastAsia="Times New Roman" w:hAnsi="Consolas" w:cs="Times New Roman"/>
-                <w:color w:val="BBBBBB"/>
-                <w:sz w:val="14"/>
-                <w:szCs w:val="21"/>
-                <w:lang w:eastAsia="it-CH"/>
-              </w:rPr>
-              <w:t>;</w:t>
-            </w:r>
-          </w:p>
-          <w:p>
-            <w:pPr>
-              <w:shd w:val="clear" w:color="auto" w:fill="1B2738"/>
-              <w:spacing w:line="285" w:lineRule="atLeast"/>
-              <w:rPr>
-                <w:rFonts w:ascii="Consolas" w:eastAsia="Times New Roman" w:hAnsi="Consolas" w:cs="Times New Roman"/>
-                <w:color w:val="BBBBBB"/>
-                <w:sz w:val="14"/>
-                <w:szCs w:val="21"/>
-                <w:lang w:eastAsia="it-CH"/>
-              </w:rPr>
-            </w:pPr>
-            <w:r>
-              <w:rPr>
-                <w:rFonts w:ascii="Consolas" w:eastAsia="Times New Roman" w:hAnsi="Consolas" w:cs="Times New Roman"/>
-                <w:color w:val="BBBBBB"/>
-                <w:sz w:val="14"/>
-                <w:szCs w:val="21"/>
-                <w:lang w:eastAsia="it-CH"/>
-              </w:rPr>
-              <w:t xml:space="preserve">  </w:t>
-            </w:r>
-            <w:proofErr w:type="spellStart"/>
-            <w:r>
-              <w:rPr>
-                <w:rFonts w:ascii="Consolas" w:eastAsia="Times New Roman" w:hAnsi="Consolas" w:cs="Times New Roman"/>
-                <w:color w:val="ABB2BF"/>
-                <w:sz w:val="14"/>
-                <w:szCs w:val="21"/>
-                <w:lang w:eastAsia="it-CH"/>
-              </w:rPr>
-              <w:t>justify-content</w:t>
-            </w:r>
-            <w:proofErr w:type="spellEnd"/>
-            <w:r>
-              <w:rPr>
-                <w:rFonts w:ascii="Consolas" w:eastAsia="Times New Roman" w:hAnsi="Consolas" w:cs="Times New Roman"/>
-                <w:color w:val="BBBBBB"/>
-                <w:sz w:val="14"/>
-                <w:szCs w:val="21"/>
-                <w:lang w:eastAsia="it-CH"/>
-              </w:rPr>
-              <w:t xml:space="preserve">: </w:t>
-            </w:r>
-            <w:r>
-              <w:rPr>
-                <w:rFonts w:ascii="Consolas" w:eastAsia="Times New Roman" w:hAnsi="Consolas" w:cs="Times New Roman"/>
-                <w:color w:val="FF7733"/>
-                <w:sz w:val="14"/>
-                <w:szCs w:val="21"/>
-                <w:lang w:eastAsia="it-CH"/>
-              </w:rPr>
-              <w:t>center</w:t>
-            </w:r>
-            <w:r>
-              <w:rPr>
-                <w:rFonts w:ascii="Consolas" w:eastAsia="Times New Roman" w:hAnsi="Consolas" w:cs="Times New Roman"/>
-                <w:color w:val="BBBBBB"/>
-                <w:sz w:val="14"/>
-                <w:szCs w:val="21"/>
-                <w:lang w:eastAsia="it-CH"/>
-              </w:rPr>
-              <w:t>;</w:t>
-            </w:r>
-          </w:p>
-          <w:p>
-            <w:pPr>
-              <w:shd w:val="clear" w:color="auto" w:fill="1B2738"/>
-              <w:spacing w:line="285" w:lineRule="atLeast"/>
-              <w:rPr>
-                <w:rFonts w:ascii="Consolas" w:eastAsia="Times New Roman" w:hAnsi="Consolas" w:cs="Times New Roman"/>
-                <w:color w:val="BBBBBB"/>
-                <w:sz w:val="14"/>
-                <w:szCs w:val="21"/>
-                <w:lang w:eastAsia="it-CH"/>
-              </w:rPr>
-            </w:pPr>
-            <w:r>
-              <w:rPr>
-                <w:rFonts w:ascii="Consolas" w:eastAsia="Times New Roman" w:hAnsi="Consolas" w:cs="Times New Roman"/>
-                <w:color w:val="BBBBBB"/>
-                <w:sz w:val="14"/>
-                <w:szCs w:val="21"/>
-                <w:lang w:eastAsia="it-CH"/>
-              </w:rPr>
-              <w:t xml:space="preserve">  </w:t>
-            </w:r>
-            <w:proofErr w:type="spellStart"/>
-            <w:r>
-              <w:rPr>
-                <w:rFonts w:ascii="Consolas" w:eastAsia="Times New Roman" w:hAnsi="Consolas" w:cs="Times New Roman"/>
-                <w:color w:val="ABB2BF"/>
-                <w:sz w:val="14"/>
-                <w:szCs w:val="21"/>
-                <w:lang w:eastAsia="it-CH"/>
-              </w:rPr>
-              <w:t>align</w:t>
-            </w:r>
-            <w:proofErr w:type="spellEnd"/>
-            <w:r>
-              <w:rPr>
-                <w:rFonts w:ascii="Consolas" w:eastAsia="Times New Roman" w:hAnsi="Consolas" w:cs="Times New Roman"/>
-                <w:color w:val="ABB2BF"/>
-                <w:sz w:val="14"/>
-                <w:szCs w:val="21"/>
-                <w:lang w:eastAsia="it-CH"/>
-              </w:rPr>
-              <w:t>-items</w:t>
-            </w:r>
-            <w:r>
-              <w:rPr>
-                <w:rFonts w:ascii="Consolas" w:eastAsia="Times New Roman" w:hAnsi="Consolas" w:cs="Times New Roman"/>
-                <w:color w:val="BBBBBB"/>
-                <w:sz w:val="14"/>
-                <w:szCs w:val="21"/>
-                <w:lang w:eastAsia="it-CH"/>
-              </w:rPr>
-              <w:t xml:space="preserve">: </w:t>
-            </w:r>
-            <w:r>
-              <w:rPr>
-                <w:rFonts w:ascii="Consolas" w:eastAsia="Times New Roman" w:hAnsi="Consolas" w:cs="Times New Roman"/>
-                <w:color w:val="FF7733"/>
-                <w:sz w:val="14"/>
-                <w:szCs w:val="21"/>
-                <w:lang w:eastAsia="it-CH"/>
-              </w:rPr>
-              <w:t>center</w:t>
-            </w:r>
-            <w:r>
-              <w:rPr>
-                <w:rFonts w:ascii="Consolas" w:eastAsia="Times New Roman" w:hAnsi="Consolas" w:cs="Times New Roman"/>
-                <w:color w:val="BBBBBB"/>
-                <w:sz w:val="14"/>
-                <w:szCs w:val="21"/>
-                <w:lang w:eastAsia="it-CH"/>
-              </w:rPr>
-              <w:t>;</w:t>
-            </w:r>
-          </w:p>
-          <w:p>
-            <w:pPr>
-              <w:shd w:val="clear" w:color="auto" w:fill="1B2738"/>
-              <w:spacing w:line="285" w:lineRule="atLeast"/>
-              <w:rPr>
-                <w:rFonts w:ascii="Consolas" w:eastAsia="Times New Roman" w:hAnsi="Consolas" w:cs="Times New Roman"/>
-                <w:color w:val="BBBBBB"/>
-                <w:sz w:val="14"/>
-                <w:szCs w:val="21"/>
-                <w:lang w:eastAsia="it-CH"/>
-              </w:rPr>
-            </w:pPr>
-            <w:r>
-              <w:rPr>
-                <w:rFonts w:ascii="Consolas" w:eastAsia="Times New Roman" w:hAnsi="Consolas" w:cs="Times New Roman"/>
-                <w:color w:val="BBBBBB"/>
-                <w:sz w:val="14"/>
-                <w:szCs w:val="21"/>
-                <w:lang w:eastAsia="it-CH"/>
-              </w:rPr>
-              <w:t xml:space="preserve">  </w:t>
-            </w:r>
-            <w:proofErr w:type="spellStart"/>
-            <w:r>
-              <w:rPr>
-                <w:rFonts w:ascii="Consolas" w:eastAsia="Times New Roman" w:hAnsi="Consolas" w:cs="Times New Roman"/>
-                <w:color w:val="ABB2BF"/>
-                <w:sz w:val="14"/>
-                <w:szCs w:val="21"/>
-                <w:lang w:eastAsia="it-CH"/>
-              </w:rPr>
-              <w:t>height</w:t>
-            </w:r>
-            <w:proofErr w:type="spellEnd"/>
-            <w:r>
-              <w:rPr>
-                <w:rFonts w:ascii="Consolas" w:eastAsia="Times New Roman" w:hAnsi="Consolas" w:cs="Times New Roman"/>
-                <w:color w:val="BBBBBB"/>
-                <w:sz w:val="14"/>
-                <w:szCs w:val="21"/>
-                <w:lang w:eastAsia="it-CH"/>
-              </w:rPr>
-              <w:t xml:space="preserve">: </w:t>
-            </w:r>
-            <w:r>
-              <w:rPr>
-                <w:rFonts w:ascii="Consolas" w:eastAsia="Times New Roman" w:hAnsi="Consolas" w:cs="Times New Roman"/>
-                <w:color w:val="FF7733"/>
-                <w:sz w:val="14"/>
-                <w:szCs w:val="21"/>
-                <w:lang w:eastAsia="it-CH"/>
-              </w:rPr>
-              <w:t>100%</w:t>
-            </w:r>
-            <w:r>
-              <w:rPr>
-                <w:rFonts w:ascii="Consolas" w:eastAsia="Times New Roman" w:hAnsi="Consolas" w:cs="Times New Roman"/>
-                <w:color w:val="BBBBBB"/>
-                <w:sz w:val="14"/>
-                <w:szCs w:val="21"/>
-                <w:lang w:eastAsia="it-CH"/>
-              </w:rPr>
-              <w:t>;</w:t>
-            </w:r>
-          </w:p>
-          <w:p>
-            <w:pPr>
-              <w:shd w:val="clear" w:color="auto" w:fill="1B2738"/>
-              <w:spacing w:line="285" w:lineRule="atLeast"/>
-              <w:rPr>
-                <w:rFonts w:ascii="Consolas" w:eastAsia="Times New Roman" w:hAnsi="Consolas" w:cs="Times New Roman"/>
-                <w:color w:val="BBBBBB"/>
-                <w:sz w:val="14"/>
-                <w:szCs w:val="21"/>
-                <w:lang w:eastAsia="it-CH"/>
-              </w:rPr>
-            </w:pPr>
-            <w:r>
-              <w:rPr>
-                <w:rFonts w:ascii="Consolas" w:eastAsia="Times New Roman" w:hAnsi="Consolas" w:cs="Times New Roman"/>
-                <w:color w:val="BBBBBB"/>
-                <w:sz w:val="14"/>
-                <w:szCs w:val="21"/>
-                <w:lang w:eastAsia="it-CH"/>
-              </w:rPr>
-              <w:t xml:space="preserve">  </w:t>
-            </w:r>
-            <w:proofErr w:type="spellStart"/>
-            <w:r>
-              <w:rPr>
-                <w:rFonts w:ascii="Consolas" w:eastAsia="Times New Roman" w:hAnsi="Consolas" w:cs="Times New Roman"/>
-                <w:color w:val="ABB2BF"/>
-                <w:sz w:val="14"/>
-                <w:szCs w:val="21"/>
-                <w:lang w:eastAsia="it-CH"/>
-              </w:rPr>
-              <w:t>width</w:t>
-            </w:r>
-            <w:proofErr w:type="spellEnd"/>
-            <w:r>
-              <w:rPr>
-                <w:rFonts w:ascii="Consolas" w:eastAsia="Times New Roman" w:hAnsi="Consolas" w:cs="Times New Roman"/>
-                <w:color w:val="BBBBBB"/>
-                <w:sz w:val="14"/>
-                <w:szCs w:val="21"/>
-                <w:lang w:eastAsia="it-CH"/>
-              </w:rPr>
-              <w:t xml:space="preserve">: </w:t>
-            </w:r>
-            <w:r>
-              <w:rPr>
-                <w:rFonts w:ascii="Consolas" w:eastAsia="Times New Roman" w:hAnsi="Consolas" w:cs="Times New Roman"/>
-                <w:color w:val="FF7733"/>
-                <w:sz w:val="14"/>
-                <w:szCs w:val="21"/>
-                <w:lang w:eastAsia="it-CH"/>
-              </w:rPr>
-              <w:t>100%</w:t>
-            </w:r>
-            <w:r>
-              <w:rPr>
-                <w:rFonts w:ascii="Consolas" w:eastAsia="Times New Roman" w:hAnsi="Consolas" w:cs="Times New Roman"/>
-                <w:color w:val="BBBBBB"/>
-                <w:sz w:val="14"/>
-                <w:szCs w:val="21"/>
-                <w:lang w:eastAsia="it-CH"/>
-              </w:rPr>
-              <w:t>;</w:t>
-            </w:r>
-          </w:p>
-          <w:p>
-            <w:pPr>
-              <w:shd w:val="clear" w:color="auto" w:fill="1B2738"/>
-              <w:spacing w:line="285" w:lineRule="atLeast"/>
-              <w:rPr>
-                <w:rFonts w:ascii="Consolas" w:eastAsia="Times New Roman" w:hAnsi="Consolas" w:cs="Times New Roman"/>
-                <w:color w:val="BBBBBB"/>
-                <w:sz w:val="14"/>
-                <w:szCs w:val="21"/>
-                <w:lang w:eastAsia="it-CH"/>
-              </w:rPr>
-            </w:pPr>
-          </w:p>
-          <w:p>
-            <w:pPr>
-              <w:shd w:val="clear" w:color="auto" w:fill="1B2738"/>
-              <w:spacing w:line="285" w:lineRule="atLeast"/>
-              <w:rPr>
-                <w:rFonts w:ascii="Consolas" w:eastAsia="Times New Roman" w:hAnsi="Consolas" w:cs="Times New Roman"/>
-                <w:color w:val="BBBBBB"/>
-                <w:sz w:val="14"/>
-                <w:szCs w:val="21"/>
-                <w:lang w:eastAsia="it-CH"/>
-              </w:rPr>
-            </w:pPr>
-            <w:r>
-              <w:rPr>
-                <w:rFonts w:ascii="Consolas" w:eastAsia="Times New Roman" w:hAnsi="Consolas" w:cs="Times New Roman"/>
-                <w:color w:val="BBBBBB"/>
-                <w:sz w:val="14"/>
-                <w:szCs w:val="21"/>
-                <w:lang w:eastAsia="it-CH"/>
-              </w:rPr>
-              <w:t xml:space="preserve">  </w:t>
-            </w:r>
-            <w:proofErr w:type="spellStart"/>
-            <w:r>
-              <w:rPr>
-                <w:rFonts w:ascii="Consolas" w:eastAsia="Times New Roman" w:hAnsi="Consolas" w:cs="Times New Roman"/>
-                <w:color w:val="ABB2BF"/>
-                <w:sz w:val="14"/>
-                <w:szCs w:val="21"/>
-                <w:lang w:eastAsia="it-CH"/>
-              </w:rPr>
-              <w:t>max-width</w:t>
-            </w:r>
-            <w:proofErr w:type="spellEnd"/>
-            <w:r>
-              <w:rPr>
-                <w:rFonts w:ascii="Consolas" w:eastAsia="Times New Roman" w:hAnsi="Consolas" w:cs="Times New Roman"/>
-                <w:color w:val="BBBBBB"/>
-                <w:sz w:val="14"/>
-                <w:szCs w:val="21"/>
-                <w:lang w:eastAsia="it-CH"/>
-              </w:rPr>
-              <w:t xml:space="preserve">: </w:t>
-            </w:r>
-            <w:r>
-              <w:rPr>
-                <w:rFonts w:ascii="Consolas" w:eastAsia="Times New Roman" w:hAnsi="Consolas" w:cs="Times New Roman"/>
-                <w:color w:val="FF7733"/>
-                <w:sz w:val="14"/>
-                <w:szCs w:val="21"/>
-                <w:lang w:eastAsia="it-CH"/>
-              </w:rPr>
-              <w:t>170vh</w:t>
-            </w:r>
-            <w:r>
-              <w:rPr>
-                <w:rFonts w:ascii="Consolas" w:eastAsia="Times New Roman" w:hAnsi="Consolas" w:cs="Times New Roman"/>
-                <w:color w:val="BBBBBB"/>
-                <w:sz w:val="14"/>
-                <w:szCs w:val="21"/>
-                <w:lang w:eastAsia="it-CH"/>
-              </w:rPr>
-              <w:t>;</w:t>
-            </w:r>
-          </w:p>
-          <w:p>
-            <w:pPr>
-              <w:shd w:val="clear" w:color="auto" w:fill="1B2738"/>
-              <w:spacing w:line="285" w:lineRule="atLeast"/>
-              <w:rPr>
-                <w:rFonts w:ascii="Consolas" w:eastAsia="Times New Roman" w:hAnsi="Consolas" w:cs="Times New Roman"/>
-                <w:color w:val="BBBBBB"/>
-                <w:sz w:val="14"/>
-                <w:szCs w:val="21"/>
-                <w:lang w:eastAsia="it-CH"/>
-              </w:rPr>
-            </w:pPr>
-            <w:r>
-              <w:rPr>
-                <w:rFonts w:ascii="Consolas" w:eastAsia="Times New Roman" w:hAnsi="Consolas" w:cs="Times New Roman"/>
-                <w:color w:val="BBBBBB"/>
-                <w:sz w:val="14"/>
-                <w:szCs w:val="21"/>
-                <w:lang w:eastAsia="it-CH"/>
-              </w:rPr>
-              <w:t xml:space="preserve">  </w:t>
-            </w:r>
-            <w:proofErr w:type="spellStart"/>
-            <w:r>
-              <w:rPr>
-                <w:rFonts w:ascii="Consolas" w:eastAsia="Times New Roman" w:hAnsi="Consolas" w:cs="Times New Roman"/>
-                <w:color w:val="ABB2BF"/>
-                <w:sz w:val="14"/>
-                <w:szCs w:val="21"/>
-                <w:lang w:eastAsia="it-CH"/>
-              </w:rPr>
-              <w:t>max-height</w:t>
-            </w:r>
-            <w:proofErr w:type="spellEnd"/>
-            <w:r>
-              <w:rPr>
-                <w:rFonts w:ascii="Consolas" w:eastAsia="Times New Roman" w:hAnsi="Consolas" w:cs="Times New Roman"/>
-                <w:color w:val="BBBBBB"/>
-                <w:sz w:val="14"/>
-                <w:szCs w:val="21"/>
-                <w:lang w:eastAsia="it-CH"/>
-              </w:rPr>
-              <w:t xml:space="preserve">: </w:t>
-            </w:r>
-            <w:r>
-              <w:rPr>
-                <w:rFonts w:ascii="Consolas" w:eastAsia="Times New Roman" w:hAnsi="Consolas" w:cs="Times New Roman"/>
-                <w:color w:val="FF7733"/>
-                <w:sz w:val="14"/>
-                <w:szCs w:val="21"/>
-                <w:lang w:eastAsia="it-CH"/>
-              </w:rPr>
-              <w:t>80vh</w:t>
-            </w:r>
-            <w:r>
-              <w:rPr>
-                <w:rFonts w:ascii="Consolas" w:eastAsia="Times New Roman" w:hAnsi="Consolas" w:cs="Times New Roman"/>
-                <w:color w:val="BBBBBB"/>
-                <w:sz w:val="14"/>
-                <w:szCs w:val="21"/>
-                <w:lang w:eastAsia="it-CH"/>
-              </w:rPr>
-              <w:t>;</w:t>
-            </w:r>
-          </w:p>
-          <w:p>
-            <w:pPr>
-              <w:shd w:val="clear" w:color="auto" w:fill="1B2738"/>
-              <w:spacing w:line="285" w:lineRule="atLeast"/>
-              <w:rPr>
-                <w:rFonts w:ascii="Consolas" w:eastAsia="Times New Roman" w:hAnsi="Consolas" w:cs="Times New Roman"/>
-                <w:color w:val="BBBBBB"/>
-                <w:sz w:val="14"/>
-                <w:szCs w:val="21"/>
-                <w:lang w:eastAsia="it-CH"/>
-              </w:rPr>
-            </w:pPr>
-          </w:p>
-          <w:p>
-            <w:pPr>
-              <w:shd w:val="clear" w:color="auto" w:fill="1B2738"/>
-              <w:spacing w:line="285" w:lineRule="atLeast"/>
-              <w:rPr>
-                <w:rFonts w:ascii="Consolas" w:eastAsia="Times New Roman" w:hAnsi="Consolas" w:cs="Times New Roman"/>
-                <w:color w:val="BBBBBB"/>
-                <w:sz w:val="14"/>
-                <w:szCs w:val="21"/>
-                <w:lang w:eastAsia="it-CH"/>
-              </w:rPr>
-            </w:pPr>
-            <w:r>
-              <w:rPr>
-                <w:rFonts w:ascii="Consolas" w:eastAsia="Times New Roman" w:hAnsi="Consolas" w:cs="Times New Roman"/>
-                <w:color w:val="BBBBBB"/>
-                <w:sz w:val="14"/>
-                <w:szCs w:val="21"/>
-                <w:lang w:eastAsia="it-CH"/>
-              </w:rPr>
-              <w:t>}</w:t>
-            </w:r>
-          </w:p>
-          <w:p>
-            <w:pPr>
-              <w:shd w:val="clear" w:color="auto" w:fill="1B2738"/>
-              <w:spacing w:line="285" w:lineRule="atLeast"/>
-              <w:rPr>
-                <w:rFonts w:ascii="Consolas" w:eastAsia="Times New Roman" w:hAnsi="Consolas" w:cs="Times New Roman"/>
-                <w:color w:val="BBBBBB"/>
-                <w:sz w:val="14"/>
-                <w:szCs w:val="21"/>
-                <w:lang w:eastAsia="it-CH"/>
-              </w:rPr>
-            </w:pPr>
-          </w:p>
-          <w:p>
-            <w:pPr>
-              <w:shd w:val="clear" w:color="auto" w:fill="1B2738"/>
-              <w:spacing w:line="285" w:lineRule="atLeast"/>
-              <w:rPr>
-                <w:rFonts w:ascii="Consolas" w:eastAsia="Times New Roman" w:hAnsi="Consolas" w:cs="Times New Roman"/>
-                <w:color w:val="BBBBBB"/>
-                <w:sz w:val="14"/>
-                <w:szCs w:val="21"/>
-                <w:lang w:eastAsia="it-CH"/>
-              </w:rPr>
-            </w:pPr>
-            <w:r>
-              <w:rPr>
-                <w:rFonts w:ascii="Consolas" w:eastAsia="Times New Roman" w:hAnsi="Consolas" w:cs="Times New Roman"/>
-                <w:color w:val="FF4C4C"/>
-                <w:sz w:val="14"/>
-                <w:szCs w:val="21"/>
-                <w:lang w:eastAsia="it-CH"/>
-              </w:rPr>
-              <w:t>canvas</w:t>
-            </w:r>
-            <w:r>
-              <w:rPr>
-                <w:rFonts w:ascii="Consolas" w:eastAsia="Times New Roman" w:hAnsi="Consolas" w:cs="Times New Roman"/>
-                <w:color w:val="BBBBBB"/>
-                <w:sz w:val="14"/>
-                <w:szCs w:val="21"/>
-                <w:lang w:eastAsia="it-CH"/>
-              </w:rPr>
-              <w:t xml:space="preserve"> {</w:t>
-            </w:r>
-          </w:p>
-          <w:p>
-            <w:pPr>
-              <w:shd w:val="clear" w:color="auto" w:fill="1B2738"/>
-              <w:spacing w:line="285" w:lineRule="atLeast"/>
-              <w:rPr>
-                <w:rFonts w:ascii="Consolas" w:eastAsia="Times New Roman" w:hAnsi="Consolas" w:cs="Times New Roman"/>
-                <w:color w:val="BBBBBB"/>
-                <w:sz w:val="14"/>
-                <w:szCs w:val="21"/>
-                <w:lang w:eastAsia="it-CH"/>
-              </w:rPr>
-            </w:pPr>
-            <w:r>
-              <w:rPr>
-                <w:rFonts w:ascii="Consolas" w:eastAsia="Times New Roman" w:hAnsi="Consolas" w:cs="Times New Roman"/>
-                <w:color w:val="BBBBBB"/>
-                <w:sz w:val="14"/>
-                <w:szCs w:val="21"/>
-                <w:lang w:eastAsia="it-CH"/>
-              </w:rPr>
-              <w:t xml:space="preserve">  </w:t>
-            </w:r>
-            <w:r>
-              <w:rPr>
-                <w:rFonts w:ascii="Consolas" w:eastAsia="Times New Roman" w:hAnsi="Consolas" w:cs="Times New Roman"/>
-                <w:color w:val="ABB2BF"/>
-                <w:sz w:val="14"/>
-                <w:szCs w:val="21"/>
-                <w:lang w:eastAsia="it-CH"/>
-              </w:rPr>
-              <w:t>position</w:t>
-            </w:r>
-            <w:r>
-              <w:rPr>
-                <w:rFonts w:ascii="Consolas" w:eastAsia="Times New Roman" w:hAnsi="Consolas" w:cs="Times New Roman"/>
-                <w:color w:val="BBBBBB"/>
-                <w:sz w:val="14"/>
-                <w:szCs w:val="21"/>
-                <w:lang w:eastAsia="it-CH"/>
-              </w:rPr>
-              <w:t xml:space="preserve">: </w:t>
-            </w:r>
-            <w:proofErr w:type="spellStart"/>
-            <w:r>
-              <w:rPr>
-                <w:rFonts w:ascii="Consolas" w:eastAsia="Times New Roman" w:hAnsi="Consolas" w:cs="Times New Roman"/>
-                <w:color w:val="FF7733"/>
-                <w:sz w:val="14"/>
-                <w:szCs w:val="21"/>
-                <w:lang w:eastAsia="it-CH"/>
-              </w:rPr>
-              <w:t>absolute</w:t>
-            </w:r>
-            <w:proofErr w:type="spellEnd"/>
-            <w:r>
-              <w:rPr>
-                <w:rFonts w:ascii="Consolas" w:eastAsia="Times New Roman" w:hAnsi="Consolas" w:cs="Times New Roman"/>
-                <w:color w:val="BBBBBB"/>
-                <w:sz w:val="14"/>
-                <w:szCs w:val="21"/>
-                <w:lang w:eastAsia="it-CH"/>
-              </w:rPr>
-              <w:t>;</w:t>
-            </w:r>
-          </w:p>
-          <w:p>
-            <w:pPr>
-              <w:shd w:val="clear" w:color="auto" w:fill="1B2738"/>
-              <w:spacing w:line="285" w:lineRule="atLeast"/>
-              <w:rPr>
-                <w:rFonts w:ascii="Consolas" w:eastAsia="Times New Roman" w:hAnsi="Consolas" w:cs="Times New Roman"/>
-                <w:color w:val="BBBBBB"/>
-                <w:sz w:val="14"/>
-                <w:szCs w:val="21"/>
-                <w:lang w:eastAsia="it-CH"/>
-              </w:rPr>
-            </w:pPr>
-            <w:r>
-              <w:rPr>
-                <w:rFonts w:ascii="Consolas" w:eastAsia="Times New Roman" w:hAnsi="Consolas" w:cs="Times New Roman"/>
-                <w:color w:val="BBBBBB"/>
-                <w:sz w:val="14"/>
-                <w:szCs w:val="21"/>
-                <w:lang w:eastAsia="it-CH"/>
-              </w:rPr>
-              <w:t xml:space="preserve">  </w:t>
-            </w:r>
-            <w:r>
-              <w:rPr>
-                <w:rFonts w:ascii="Consolas" w:eastAsia="Times New Roman" w:hAnsi="Consolas" w:cs="Times New Roman"/>
-                <w:color w:val="ABB2BF"/>
-                <w:sz w:val="14"/>
-                <w:szCs w:val="21"/>
-                <w:lang w:eastAsia="it-CH"/>
-              </w:rPr>
-              <w:t>top</w:t>
-            </w:r>
-            <w:r>
-              <w:rPr>
-                <w:rFonts w:ascii="Consolas" w:eastAsia="Times New Roman" w:hAnsi="Consolas" w:cs="Times New Roman"/>
-                <w:color w:val="BBBBBB"/>
-                <w:sz w:val="14"/>
-                <w:szCs w:val="21"/>
-                <w:lang w:eastAsia="it-CH"/>
-              </w:rPr>
-              <w:t xml:space="preserve">: </w:t>
-            </w:r>
-            <w:r>
-              <w:rPr>
-                <w:rFonts w:ascii="Consolas" w:eastAsia="Times New Roman" w:hAnsi="Consolas" w:cs="Times New Roman"/>
-                <w:color w:val="FF7733"/>
-                <w:sz w:val="14"/>
-                <w:szCs w:val="21"/>
-                <w:lang w:eastAsia="it-CH"/>
-              </w:rPr>
-              <w:t>50%</w:t>
-            </w:r>
-            <w:r>
-              <w:rPr>
-                <w:rFonts w:ascii="Consolas" w:eastAsia="Times New Roman" w:hAnsi="Consolas" w:cs="Times New Roman"/>
-                <w:color w:val="BBBBBB"/>
-                <w:sz w:val="14"/>
-                <w:szCs w:val="21"/>
-                <w:lang w:eastAsia="it-CH"/>
-              </w:rPr>
-              <w:t>;</w:t>
-            </w:r>
-          </w:p>
-          <w:p>
-            <w:pPr>
-              <w:shd w:val="clear" w:color="auto" w:fill="1B2738"/>
-              <w:spacing w:line="285" w:lineRule="atLeast"/>
-              <w:rPr>
-                <w:rFonts w:ascii="Consolas" w:eastAsia="Times New Roman" w:hAnsi="Consolas" w:cs="Times New Roman"/>
-                <w:color w:val="BBBBBB"/>
-                <w:sz w:val="14"/>
-                <w:szCs w:val="21"/>
-                <w:lang w:eastAsia="it-CH"/>
-              </w:rPr>
-            </w:pPr>
-            <w:r>
-              <w:rPr>
-                <w:rFonts w:ascii="Consolas" w:eastAsia="Times New Roman" w:hAnsi="Consolas" w:cs="Times New Roman"/>
-                <w:color w:val="BBBBBB"/>
-                <w:sz w:val="14"/>
-                <w:szCs w:val="21"/>
-                <w:lang w:eastAsia="it-CH"/>
-              </w:rPr>
-              <w:t xml:space="preserve">  </w:t>
-            </w:r>
-            <w:proofErr w:type="spellStart"/>
-            <w:r>
-              <w:rPr>
-                <w:rFonts w:ascii="Consolas" w:eastAsia="Times New Roman" w:hAnsi="Consolas" w:cs="Times New Roman"/>
-                <w:color w:val="ABB2BF"/>
-                <w:sz w:val="14"/>
-                <w:szCs w:val="21"/>
-                <w:lang w:eastAsia="it-CH"/>
-              </w:rPr>
-              <w:t>left</w:t>
-            </w:r>
-            <w:proofErr w:type="spellEnd"/>
-            <w:r>
-              <w:rPr>
-                <w:rFonts w:ascii="Consolas" w:eastAsia="Times New Roman" w:hAnsi="Consolas" w:cs="Times New Roman"/>
-                <w:color w:val="BBBBBB"/>
-                <w:sz w:val="14"/>
-                <w:szCs w:val="21"/>
-                <w:lang w:eastAsia="it-CH"/>
-              </w:rPr>
-              <w:t xml:space="preserve">: </w:t>
-            </w:r>
-            <w:r>
-              <w:rPr>
-                <w:rFonts w:ascii="Consolas" w:eastAsia="Times New Roman" w:hAnsi="Consolas" w:cs="Times New Roman"/>
-                <w:color w:val="FF7733"/>
-                <w:sz w:val="14"/>
-                <w:szCs w:val="21"/>
-                <w:lang w:eastAsia="it-CH"/>
-              </w:rPr>
-              <w:t>55%</w:t>
-            </w:r>
-            <w:r>
-              <w:rPr>
-                <w:rFonts w:ascii="Consolas" w:eastAsia="Times New Roman" w:hAnsi="Consolas" w:cs="Times New Roman"/>
-                <w:color w:val="BBBBBB"/>
-                <w:sz w:val="14"/>
-                <w:szCs w:val="21"/>
-                <w:lang w:eastAsia="it-CH"/>
-              </w:rPr>
-              <w:t>;</w:t>
-            </w:r>
-          </w:p>
-          <w:p>
-            <w:pPr>
-              <w:shd w:val="clear" w:color="auto" w:fill="1B2738"/>
-              <w:spacing w:line="285" w:lineRule="atLeast"/>
-              <w:rPr>
-                <w:rFonts w:ascii="Consolas" w:eastAsia="Times New Roman" w:hAnsi="Consolas" w:cs="Times New Roman"/>
-                <w:color w:val="BBBBBB"/>
-                <w:sz w:val="14"/>
-                <w:szCs w:val="21"/>
-                <w:lang w:eastAsia="it-CH"/>
-              </w:rPr>
-            </w:pPr>
-            <w:r>
-              <w:rPr>
-                <w:rFonts w:ascii="Consolas" w:eastAsia="Times New Roman" w:hAnsi="Consolas" w:cs="Times New Roman"/>
-                <w:color w:val="BBBBBB"/>
-                <w:sz w:val="14"/>
-                <w:szCs w:val="21"/>
-                <w:lang w:eastAsia="it-CH"/>
-              </w:rPr>
-              <w:t xml:space="preserve">  </w:t>
-            </w:r>
-            <w:proofErr w:type="spellStart"/>
-            <w:r>
-              <w:rPr>
-                <w:rFonts w:ascii="Consolas" w:eastAsia="Times New Roman" w:hAnsi="Consolas" w:cs="Times New Roman"/>
-                <w:color w:val="ABB2BF"/>
-                <w:sz w:val="14"/>
-                <w:szCs w:val="21"/>
-                <w:lang w:eastAsia="it-CH"/>
-              </w:rPr>
-              <w:t>transform</w:t>
-            </w:r>
-            <w:proofErr w:type="spellEnd"/>
-            <w:r>
-              <w:rPr>
-                <w:rFonts w:ascii="Consolas" w:eastAsia="Times New Roman" w:hAnsi="Consolas" w:cs="Times New Roman"/>
-                <w:color w:val="BBBBBB"/>
-                <w:sz w:val="14"/>
-                <w:szCs w:val="21"/>
-                <w:lang w:eastAsia="it-CH"/>
-              </w:rPr>
-              <w:t xml:space="preserve">: </w:t>
-            </w:r>
-            <w:proofErr w:type="spellStart"/>
-            <w:proofErr w:type="gramStart"/>
-            <w:r>
-              <w:rPr>
-                <w:rFonts w:ascii="Consolas" w:eastAsia="Times New Roman" w:hAnsi="Consolas" w:cs="Times New Roman"/>
-                <w:color w:val="4CEBFF"/>
-                <w:sz w:val="14"/>
-                <w:szCs w:val="21"/>
-                <w:lang w:eastAsia="it-CH"/>
-              </w:rPr>
-              <w:t>translate</w:t>
-            </w:r>
-            <w:proofErr w:type="spellEnd"/>
-            <w:r>
-              <w:rPr>
-                <w:rFonts w:ascii="Consolas" w:eastAsia="Times New Roman" w:hAnsi="Consolas" w:cs="Times New Roman"/>
-                <w:color w:val="BBBBBB"/>
-                <w:sz w:val="14"/>
-                <w:szCs w:val="21"/>
-                <w:lang w:eastAsia="it-CH"/>
-              </w:rPr>
-              <w:t>(</w:t>
-            </w:r>
-            <w:proofErr w:type="gramEnd"/>
-            <w:r>
-              <w:rPr>
-                <w:rFonts w:ascii="Consolas" w:eastAsia="Times New Roman" w:hAnsi="Consolas" w:cs="Times New Roman"/>
-                <w:color w:val="FF7733"/>
-                <w:sz w:val="14"/>
-                <w:szCs w:val="21"/>
-                <w:lang w:eastAsia="it-CH"/>
-              </w:rPr>
-              <w:t>-55%</w:t>
-            </w:r>
-            <w:r>
-              <w:rPr>
-                <w:rFonts w:ascii="Consolas" w:eastAsia="Times New Roman" w:hAnsi="Consolas" w:cs="Times New Roman"/>
-                <w:color w:val="7293C3"/>
-                <w:sz w:val="14"/>
-                <w:szCs w:val="21"/>
-                <w:lang w:eastAsia="it-CH"/>
-              </w:rPr>
-              <w:t>,</w:t>
-            </w:r>
-            <w:r>
-              <w:rPr>
-                <w:rFonts w:ascii="Consolas" w:eastAsia="Times New Roman" w:hAnsi="Consolas" w:cs="Times New Roman"/>
-                <w:color w:val="BBBBBB"/>
-                <w:sz w:val="14"/>
-                <w:szCs w:val="21"/>
-                <w:lang w:eastAsia="it-CH"/>
-              </w:rPr>
-              <w:t xml:space="preserve"> </w:t>
-            </w:r>
-            <w:r>
-              <w:rPr>
-                <w:rFonts w:ascii="Consolas" w:eastAsia="Times New Roman" w:hAnsi="Consolas" w:cs="Times New Roman"/>
-                <w:color w:val="FF7733"/>
-                <w:sz w:val="14"/>
-                <w:szCs w:val="21"/>
-                <w:lang w:eastAsia="it-CH"/>
-              </w:rPr>
-              <w:t>-50%</w:t>
-            </w:r>
-            <w:r>
-              <w:rPr>
-                <w:rFonts w:ascii="Consolas" w:eastAsia="Times New Roman" w:hAnsi="Consolas" w:cs="Times New Roman"/>
-                <w:color w:val="BBBBBB"/>
-                <w:sz w:val="14"/>
-                <w:szCs w:val="21"/>
-                <w:lang w:eastAsia="it-CH"/>
-              </w:rPr>
-              <w:t>);</w:t>
-            </w:r>
-          </w:p>
-          <w:p>
-            <w:pPr>
-              <w:shd w:val="clear" w:color="auto" w:fill="1B2738"/>
-              <w:spacing w:line="285" w:lineRule="atLeast"/>
-              <w:rPr>
-                <w:rFonts w:ascii="Consolas" w:eastAsia="Times New Roman" w:hAnsi="Consolas" w:cs="Times New Roman"/>
-                <w:color w:val="BBBBBB"/>
-                <w:sz w:val="14"/>
-                <w:szCs w:val="21"/>
-                <w:lang w:eastAsia="it-CH"/>
-              </w:rPr>
-            </w:pPr>
-          </w:p>
-          <w:p>
-            <w:pPr>
-              <w:shd w:val="clear" w:color="auto" w:fill="1B2738"/>
-              <w:spacing w:line="285" w:lineRule="atLeast"/>
-              <w:rPr>
-                <w:rFonts w:ascii="Consolas" w:eastAsia="Times New Roman" w:hAnsi="Consolas" w:cs="Times New Roman"/>
-                <w:color w:val="BBBBBB"/>
-                <w:sz w:val="14"/>
-                <w:szCs w:val="21"/>
-                <w:lang w:eastAsia="it-CH"/>
-              </w:rPr>
-            </w:pPr>
-            <w:r>
-              <w:rPr>
-                <w:rFonts w:ascii="Consolas" w:eastAsia="Times New Roman" w:hAnsi="Consolas" w:cs="Times New Roman"/>
-                <w:color w:val="BBBBBB"/>
-                <w:sz w:val="14"/>
-                <w:szCs w:val="21"/>
-                <w:lang w:eastAsia="it-CH"/>
-              </w:rPr>
-              <w:t xml:space="preserve">  </w:t>
-            </w:r>
-            <w:r>
-              <w:rPr>
-                <w:rFonts w:ascii="Consolas" w:eastAsia="Times New Roman" w:hAnsi="Consolas" w:cs="Times New Roman"/>
-                <w:color w:val="ABB2BF"/>
-                <w:sz w:val="14"/>
-                <w:szCs w:val="21"/>
-                <w:lang w:eastAsia="it-CH"/>
-              </w:rPr>
-              <w:t>background-color</w:t>
-            </w:r>
-            <w:r>
-              <w:rPr>
-                <w:rFonts w:ascii="Consolas" w:eastAsia="Times New Roman" w:hAnsi="Consolas" w:cs="Times New Roman"/>
-                <w:color w:val="BBBBBB"/>
-                <w:sz w:val="14"/>
-                <w:szCs w:val="21"/>
-                <w:lang w:eastAsia="it-CH"/>
-              </w:rPr>
-              <w:t xml:space="preserve">: </w:t>
-            </w:r>
-            <w:r>
-              <w:rPr>
-                <w:rFonts w:ascii="Consolas" w:eastAsia="Times New Roman" w:hAnsi="Consolas" w:cs="Times New Roman"/>
-                <w:color w:val="FF7733"/>
-                <w:sz w:val="14"/>
-                <w:szCs w:val="21"/>
-                <w:lang w:eastAsia="it-CH"/>
-              </w:rPr>
-              <w:t>none</w:t>
-            </w:r>
-            <w:r>
-              <w:rPr>
-                <w:rFonts w:ascii="Consolas" w:eastAsia="Times New Roman" w:hAnsi="Consolas" w:cs="Times New Roman"/>
-                <w:color w:val="BBBBBB"/>
-                <w:sz w:val="14"/>
-                <w:szCs w:val="21"/>
-                <w:lang w:eastAsia="it-CH"/>
-              </w:rPr>
-              <w:t>;</w:t>
-            </w:r>
-          </w:p>
-          <w:p>
-            <w:pPr>
-              <w:shd w:val="clear" w:color="auto" w:fill="1B2738"/>
-              <w:spacing w:line="285" w:lineRule="atLeast"/>
-              <w:rPr>
-                <w:rFonts w:ascii="Consolas" w:eastAsia="Times New Roman" w:hAnsi="Consolas" w:cs="Times New Roman"/>
-                <w:color w:val="BBBBBB"/>
-                <w:sz w:val="14"/>
-                <w:szCs w:val="21"/>
-                <w:lang w:eastAsia="it-CH"/>
-              </w:rPr>
-            </w:pPr>
-            <w:r>
-              <w:rPr>
-                <w:rFonts w:ascii="Consolas" w:eastAsia="Times New Roman" w:hAnsi="Consolas" w:cs="Times New Roman"/>
-                <w:color w:val="BBBBBB"/>
-                <w:sz w:val="14"/>
-                <w:szCs w:val="21"/>
-                <w:lang w:eastAsia="it-CH"/>
-              </w:rPr>
-              <w:t xml:space="preserve">  </w:t>
-            </w:r>
-            <w:r>
-              <w:rPr>
-                <w:rFonts w:ascii="Consolas" w:eastAsia="Times New Roman" w:hAnsi="Consolas" w:cs="Times New Roman"/>
-                <w:color w:val="ABB2BF"/>
-                <w:sz w:val="14"/>
-                <w:szCs w:val="21"/>
-                <w:lang w:eastAsia="it-CH"/>
-              </w:rPr>
-              <w:t>border</w:t>
-            </w:r>
-            <w:r>
-              <w:rPr>
-                <w:rFonts w:ascii="Consolas" w:eastAsia="Times New Roman" w:hAnsi="Consolas" w:cs="Times New Roman"/>
-                <w:color w:val="BBBBBB"/>
-                <w:sz w:val="14"/>
-                <w:szCs w:val="21"/>
-                <w:lang w:eastAsia="it-CH"/>
-              </w:rPr>
-              <w:t xml:space="preserve">: </w:t>
-            </w:r>
-            <w:r>
-              <w:rPr>
-                <w:rFonts w:ascii="Consolas" w:eastAsia="Times New Roman" w:hAnsi="Consolas" w:cs="Times New Roman"/>
-                <w:color w:val="FF7733"/>
-                <w:sz w:val="14"/>
-                <w:szCs w:val="21"/>
-                <w:lang w:eastAsia="it-CH"/>
-              </w:rPr>
-              <w:t>#F7F7F7</w:t>
-            </w:r>
-            <w:r>
-              <w:rPr>
-                <w:rFonts w:ascii="Consolas" w:eastAsia="Times New Roman" w:hAnsi="Consolas" w:cs="Times New Roman"/>
-                <w:color w:val="BBBBBB"/>
-                <w:sz w:val="14"/>
-                <w:szCs w:val="21"/>
-                <w:lang w:eastAsia="it-CH"/>
-              </w:rPr>
-              <w:t xml:space="preserve"> </w:t>
-            </w:r>
-            <w:r>
-              <w:rPr>
-                <w:rFonts w:ascii="Consolas" w:eastAsia="Times New Roman" w:hAnsi="Consolas" w:cs="Times New Roman"/>
-                <w:color w:val="FF7733"/>
-                <w:sz w:val="14"/>
-                <w:szCs w:val="21"/>
-                <w:lang w:eastAsia="it-CH"/>
-              </w:rPr>
-              <w:t>5px</w:t>
-            </w:r>
-            <w:r>
-              <w:rPr>
-                <w:rFonts w:ascii="Consolas" w:eastAsia="Times New Roman" w:hAnsi="Consolas" w:cs="Times New Roman"/>
-                <w:color w:val="BBBBBB"/>
-                <w:sz w:val="14"/>
-                <w:szCs w:val="21"/>
-                <w:lang w:eastAsia="it-CH"/>
-              </w:rPr>
-              <w:t xml:space="preserve"> </w:t>
-            </w:r>
-            <w:proofErr w:type="spellStart"/>
-            <w:r>
-              <w:rPr>
-                <w:rFonts w:ascii="Consolas" w:eastAsia="Times New Roman" w:hAnsi="Consolas" w:cs="Times New Roman"/>
-                <w:color w:val="FF7733"/>
-                <w:sz w:val="14"/>
-                <w:szCs w:val="21"/>
-                <w:lang w:eastAsia="it-CH"/>
-              </w:rPr>
-              <w:t>solid</w:t>
-            </w:r>
-            <w:proofErr w:type="spellEnd"/>
-            <w:r>
-              <w:rPr>
-                <w:rFonts w:ascii="Consolas" w:eastAsia="Times New Roman" w:hAnsi="Consolas" w:cs="Times New Roman"/>
-                <w:color w:val="BBBBBB"/>
-                <w:sz w:val="14"/>
-                <w:szCs w:val="21"/>
-                <w:lang w:eastAsia="it-CH"/>
-              </w:rPr>
-              <w:t>;</w:t>
-            </w:r>
-          </w:p>
-          <w:p>
-            <w:pPr>
-              <w:shd w:val="clear" w:color="auto" w:fill="1B2738"/>
-              <w:spacing w:line="285" w:lineRule="atLeast"/>
-              <w:rPr>
-                <w:rFonts w:ascii="Consolas" w:eastAsia="Times New Roman" w:hAnsi="Consolas" w:cs="Times New Roman"/>
-                <w:color w:val="BBBBBB"/>
-                <w:sz w:val="14"/>
-                <w:szCs w:val="21"/>
-                <w:lang w:eastAsia="it-CH"/>
-              </w:rPr>
-            </w:pPr>
-            <w:r>
-              <w:rPr>
-                <w:rFonts w:ascii="Consolas" w:eastAsia="Times New Roman" w:hAnsi="Consolas" w:cs="Times New Roman"/>
-                <w:color w:val="BBBBBB"/>
-                <w:sz w:val="14"/>
-                <w:szCs w:val="21"/>
-                <w:lang w:eastAsia="it-CH"/>
-              </w:rPr>
-              <w:t xml:space="preserve">  </w:t>
-            </w:r>
-            <w:proofErr w:type="spellStart"/>
-            <w:r>
-              <w:rPr>
-                <w:rFonts w:ascii="Consolas" w:eastAsia="Times New Roman" w:hAnsi="Consolas" w:cs="Times New Roman"/>
-                <w:color w:val="ABB2BF"/>
-                <w:sz w:val="14"/>
-                <w:szCs w:val="21"/>
-                <w:lang w:eastAsia="it-CH"/>
-              </w:rPr>
-              <w:t>max-width</w:t>
-            </w:r>
-            <w:proofErr w:type="spellEnd"/>
-            <w:r>
-              <w:rPr>
-                <w:rFonts w:ascii="Consolas" w:eastAsia="Times New Roman" w:hAnsi="Consolas" w:cs="Times New Roman"/>
-                <w:color w:val="BBBBBB"/>
-                <w:sz w:val="14"/>
-                <w:szCs w:val="21"/>
-                <w:lang w:eastAsia="it-CH"/>
-              </w:rPr>
-              <w:t xml:space="preserve">: </w:t>
-            </w:r>
-            <w:r>
-              <w:rPr>
-                <w:rFonts w:ascii="Consolas" w:eastAsia="Times New Roman" w:hAnsi="Consolas" w:cs="Times New Roman"/>
-                <w:color w:val="FF7733"/>
-                <w:sz w:val="14"/>
-                <w:szCs w:val="21"/>
-                <w:lang w:eastAsia="it-CH"/>
-              </w:rPr>
-              <w:t>170vh</w:t>
-            </w:r>
-            <w:r>
-              <w:rPr>
-                <w:rFonts w:ascii="Consolas" w:eastAsia="Times New Roman" w:hAnsi="Consolas" w:cs="Times New Roman"/>
-                <w:color w:val="BBBBBB"/>
-                <w:sz w:val="14"/>
-                <w:szCs w:val="21"/>
-                <w:lang w:eastAsia="it-CH"/>
-              </w:rPr>
-              <w:t>;</w:t>
-            </w:r>
-          </w:p>
-          <w:p>
-            <w:pPr>
-              <w:shd w:val="clear" w:color="auto" w:fill="1B2738"/>
-              <w:spacing w:line="285" w:lineRule="atLeast"/>
-              <w:rPr>
-                <w:rFonts w:ascii="Consolas" w:eastAsia="Times New Roman" w:hAnsi="Consolas" w:cs="Times New Roman"/>
-                <w:color w:val="BBBBBB"/>
-                <w:sz w:val="14"/>
-                <w:szCs w:val="21"/>
-                <w:lang w:eastAsia="it-CH"/>
-              </w:rPr>
-            </w:pPr>
-            <w:r>
-              <w:rPr>
-                <w:rFonts w:ascii="Consolas" w:eastAsia="Times New Roman" w:hAnsi="Consolas" w:cs="Times New Roman"/>
-                <w:color w:val="BBBBBB"/>
-                <w:sz w:val="14"/>
-                <w:szCs w:val="21"/>
-                <w:lang w:eastAsia="it-CH"/>
-              </w:rPr>
-              <w:t xml:space="preserve">  </w:t>
-            </w:r>
-            <w:proofErr w:type="spellStart"/>
-            <w:r>
-              <w:rPr>
-                <w:rFonts w:ascii="Consolas" w:eastAsia="Times New Roman" w:hAnsi="Consolas" w:cs="Times New Roman"/>
-                <w:color w:val="ABB2BF"/>
-                <w:sz w:val="14"/>
-                <w:szCs w:val="21"/>
-                <w:lang w:eastAsia="it-CH"/>
-              </w:rPr>
-              <w:t>max-height</w:t>
-            </w:r>
-            <w:proofErr w:type="spellEnd"/>
-            <w:r>
-              <w:rPr>
-                <w:rFonts w:ascii="Consolas" w:eastAsia="Times New Roman" w:hAnsi="Consolas" w:cs="Times New Roman"/>
-                <w:color w:val="BBBBBB"/>
-                <w:sz w:val="14"/>
-                <w:szCs w:val="21"/>
-                <w:lang w:eastAsia="it-CH"/>
-              </w:rPr>
-              <w:t xml:space="preserve">: </w:t>
-            </w:r>
-            <w:r>
-              <w:rPr>
-                <w:rFonts w:ascii="Consolas" w:eastAsia="Times New Roman" w:hAnsi="Consolas" w:cs="Times New Roman"/>
-                <w:color w:val="FF7733"/>
-                <w:sz w:val="14"/>
-                <w:szCs w:val="21"/>
-                <w:lang w:eastAsia="it-CH"/>
-              </w:rPr>
-              <w:t>80vh</w:t>
-            </w:r>
-            <w:r>
-              <w:rPr>
-                <w:rFonts w:ascii="Consolas" w:eastAsia="Times New Roman" w:hAnsi="Consolas" w:cs="Times New Roman"/>
-                <w:color w:val="BBBBBB"/>
-                <w:sz w:val="14"/>
-                <w:szCs w:val="21"/>
-                <w:lang w:eastAsia="it-CH"/>
-              </w:rPr>
-              <w:t>;</w:t>
-            </w:r>
-          </w:p>
-          <w:p>
-            <w:pPr>
-              <w:shd w:val="clear" w:color="auto" w:fill="1B2738"/>
-              <w:spacing w:line="285" w:lineRule="atLeast"/>
-              <w:rPr>
-                <w:rFonts w:ascii="Consolas" w:eastAsia="Times New Roman" w:hAnsi="Consolas" w:cs="Times New Roman"/>
-                <w:color w:val="BBBBBB"/>
-                <w:sz w:val="14"/>
-                <w:szCs w:val="21"/>
-                <w:lang w:eastAsia="it-CH"/>
-              </w:rPr>
-            </w:pPr>
-            <w:r>
-              <w:rPr>
-                <w:rFonts w:ascii="Consolas" w:eastAsia="Times New Roman" w:hAnsi="Consolas" w:cs="Times New Roman"/>
-                <w:color w:val="BBBBBB"/>
-                <w:sz w:val="14"/>
-                <w:szCs w:val="21"/>
-                <w:lang w:eastAsia="it-CH"/>
-              </w:rPr>
-              <w:t>}</w:t>
-            </w:r>
-          </w:p>
-          <w:p>
-            <w:pPr>
-              <w:rPr>
-                <w:rFonts w:ascii="Arial" w:hAnsi="Arial" w:cs="Arial"/>
-              </w:rPr>
-            </w:pPr>
-            <w:r>
-              <w:rPr>
-                <w:rFonts w:ascii="Arial" w:hAnsi="Arial" w:cs="Arial"/>
-              </w:rPr>
-              <w:lastRenderedPageBreak/>
-              <w:t xml:space="preserve"> </w:t>
-            </w:r>
-          </w:p>
           <w:p>
             <w:pPr>
               <w:rPr>
@@ -2474,8 +409,6 @@
           <w:rFonts w:ascii="Arial" w:hAnsi="Arial" w:cs="Arial"/>
         </w:rPr>
       </w:pPr>
-      <w:bookmarkStart w:id="3" w:name="_GoBack"/>
-      <w:bookmarkEnd w:id="3"/>
     </w:p>
     <w:sectPr>
       <w:headerReference w:type="default" r:id="rId8"/>
@@ -5922,13 +3855,6 @@
     <w:pitch w:val="variable"/>
     <w:sig w:usb0="E0002EFF" w:usb1="C000785B" w:usb2="00000009" w:usb3="00000000" w:csb0="000001FF" w:csb1="00000000"/>
   </w:font>
-  <w:font w:name="Consolas">
-    <w:panose1 w:val="020B0609020204030204"/>
-    <w:charset w:val="00"/>
-    <w:family w:val="modern"/>
-    <w:pitch w:val="fixed"/>
-    <w:sig w:usb0="E00006FF" w:usb1="0000FCFF" w:usb2="00000001" w:usb3="00000000" w:csb0="0000019F" w:csb1="00000000"/>
-  </w:font>
   <w:font w:name="Calibri Light">
     <w:panose1 w:val="020F0302020204030204"/>
     <w:charset w:val="00"/>
@@ -6074,6 +4000,7 @@
     <w:rsid w:val="00E65056"/>
     <w:rsid w:val="00EA31B1"/>
     <w:rsid w:val="00EB36D6"/>
+    <w:rsid w:val="00EC0164"/>
     <w:rsid w:val="00EC6CCE"/>
     <w:rsid w:val="00EE4297"/>
     <w:rsid w:val="00F0065C"/>
@@ -6877,7 +4804,7 @@
 </file>
 
 <file path=customXml/itemProps1.xml><?xml version="1.0" encoding="utf-8"?>
-<ds:datastoreItem xmlns:ds="http://schemas.openxmlformats.org/officeDocument/2006/customXml" ds:itemID="{1CD79F03-8219-4A1E-A4DF-C51D40CADBC3}">
+<ds:datastoreItem xmlns:ds="http://schemas.openxmlformats.org/officeDocument/2006/customXml" ds:itemID="{99DFCB37-05DF-43F2-9184-F253509A2BD5}">
   <ds:schemaRefs>
     <ds:schemaRef ds:uri="http://schemas.openxmlformats.org/officeDocument/2006/bibliography"/>
   </ds:schemaRefs>

</xml_diff>

<commit_message>
Selezione puntini grandi sistemata
</commit_message>
<xml_diff>
--- a/4_Diari/2023-09-29_alexandru.ciobanu.docx
+++ b/4_Diari/2023-09-29_alexandru.ciobanu.docx
@@ -200,7 +200,52 @@
               <w:rPr>
                 <w:rFonts w:ascii="Arial" w:hAnsi="Arial" w:cs="Arial"/>
               </w:rPr>
-              <w:t>La grandezza dei puntini ora può cambiare anche dopo averli messi, basta selezionare un puntino e usare lo slider</w:t>
+              <w:t>La grandezza dei puntini ora può cambiare anche dopo averli messi, basta selezionare un puntino e usare lo slider.</w:t>
+            </w:r>
+          </w:p>
+          <w:p>
+            <w:pPr>
+              <w:rPr>
+                <w:rFonts w:ascii="Arial" w:hAnsi="Arial" w:cs="Arial"/>
+              </w:rPr>
+            </w:pPr>
+            <w:r>
+              <w:rPr>
+                <w:rFonts w:ascii="Arial" w:hAnsi="Arial" w:cs="Arial"/>
+              </w:rPr>
+              <w:t xml:space="preserve">Quando un puntino viene cancellato, </w:t>
+            </w:r>
+            <w:r>
+              <w:rPr>
+                <w:rFonts w:ascii="Arial" w:hAnsi="Arial" w:cs="Arial"/>
+              </w:rPr>
+              <w:t>il numero di ogni puntino viene aggiornato e non è più</w:t>
+            </w:r>
+          </w:p>
+          <w:p>
+            <w:pPr>
+              <w:rPr>
+                <w:rFonts w:ascii="Arial" w:hAnsi="Arial" w:cs="Arial"/>
+              </w:rPr>
+            </w:pPr>
+            <w:r>
+              <w:rPr>
+                <w:rFonts w:ascii="Arial" w:hAnsi="Arial" w:cs="Arial"/>
+              </w:rPr>
+              <w:t>come prima.</w:t>
+            </w:r>
+          </w:p>
+          <w:p>
+            <w:pPr>
+              <w:rPr>
+                <w:rFonts w:ascii="Arial" w:hAnsi="Arial" w:cs="Arial"/>
+              </w:rPr>
+            </w:pPr>
+            <w:r>
+              <w:rPr>
+                <w:rFonts w:ascii="Arial" w:hAnsi="Arial" w:cs="Arial"/>
+              </w:rPr>
+              <w:t>Prima quando si selezionava un puntino un po’ più grande dovevi per forza prendere la parte centrale del puntino, ora è sistemato</w:t>
             </w:r>
             <w:bookmarkStart w:id="3" w:name="_GoBack"/>
             <w:bookmarkEnd w:id="3"/>
@@ -3925,6 +3970,7 @@
     <w:rsid w:val="004F7A60"/>
     <w:rsid w:val="00515C71"/>
     <w:rsid w:val="00540959"/>
+    <w:rsid w:val="005534D8"/>
     <w:rsid w:val="00580D3A"/>
     <w:rsid w:val="00594413"/>
     <w:rsid w:val="005B2EF9"/>
@@ -4000,7 +4046,6 @@
     <w:rsid w:val="00E65056"/>
     <w:rsid w:val="00EA31B1"/>
     <w:rsid w:val="00EB36D6"/>
-    <w:rsid w:val="00EC0164"/>
     <w:rsid w:val="00EC6CCE"/>
     <w:rsid w:val="00EE4297"/>
     <w:rsid w:val="00F0065C"/>
@@ -4804,7 +4849,7 @@
 </file>
 
 <file path=customXml/itemProps1.xml><?xml version="1.0" encoding="utf-8"?>
-<ds:datastoreItem xmlns:ds="http://schemas.openxmlformats.org/officeDocument/2006/customXml" ds:itemID="{99DFCB37-05DF-43F2-9184-F253509A2BD5}">
+<ds:datastoreItem xmlns:ds="http://schemas.openxmlformats.org/officeDocument/2006/customXml" ds:itemID="{4E6FF165-CBB2-466C-8F5E-2E6A40A103DE}">
   <ds:schemaRefs>
     <ds:schemaRef ds:uri="http://schemas.openxmlformats.org/officeDocument/2006/bibliography"/>
   </ds:schemaRefs>

</xml_diff>

<commit_message>
Layer e inizio menu disegno
</commit_message>
<xml_diff>
--- a/4_Diari/2023-09-29_alexandru.ciobanu.docx
+++ b/4_Diari/2023-09-29_alexandru.ciobanu.docx
@@ -245,16 +245,29 @@
               <w:rPr>
                 <w:rFonts w:ascii="Arial" w:hAnsi="Arial" w:cs="Arial"/>
               </w:rPr>
-              <w:t>Prima quando si selezionava un puntino un po’ più grande dovevi per forza prendere la parte centrale del puntino, ora è sistemato</w:t>
+              <w:t>Prima quando si selezionava un puntino un po’ più grande dovevi per forza prendere la parte centrale del puntino, ora è sistemato.</w:t>
             </w:r>
-            <w:bookmarkStart w:id="3" w:name="_GoBack"/>
-            <w:bookmarkEnd w:id="3"/>
+          </w:p>
+          <w:p>
+            <w:pPr>
+              <w:rPr>
+                <w:rFonts w:ascii="Arial" w:hAnsi="Arial" w:cs="Arial"/>
+              </w:rPr>
+            </w:pPr>
             <w:r>
               <w:rPr>
                 <w:rFonts w:ascii="Arial" w:hAnsi="Arial" w:cs="Arial"/>
               </w:rPr>
-              <w:t>.</w:t>
+              <w:t>Ho fatto le funzionalità dei layer</w:t>
             </w:r>
+            <w:r>
+              <w:rPr>
+                <w:rFonts w:ascii="Arial" w:hAnsi="Arial" w:cs="Arial"/>
+              </w:rPr>
+              <w:t xml:space="preserve"> e il menu del layer di disegno.</w:t>
+            </w:r>
+            <w:bookmarkStart w:id="3" w:name="_GoBack"/>
+            <w:bookmarkEnd w:id="3"/>
           </w:p>
         </w:tc>
       </w:tr>
@@ -3970,7 +3983,6 @@
     <w:rsid w:val="004F7A60"/>
     <w:rsid w:val="00515C71"/>
     <w:rsid w:val="00540959"/>
-    <w:rsid w:val="005534D8"/>
     <w:rsid w:val="00580D3A"/>
     <w:rsid w:val="00594413"/>
     <w:rsid w:val="005B2EF9"/>
@@ -4036,6 +4048,7 @@
     <w:rsid w:val="00D6666A"/>
     <w:rsid w:val="00D81F90"/>
     <w:rsid w:val="00DD4DB7"/>
+    <w:rsid w:val="00DE0D35"/>
     <w:rsid w:val="00DE6AA0"/>
     <w:rsid w:val="00DF62F5"/>
     <w:rsid w:val="00E07B40"/>
@@ -4849,7 +4862,7 @@
 </file>
 
 <file path=customXml/itemProps1.xml><?xml version="1.0" encoding="utf-8"?>
-<ds:datastoreItem xmlns:ds="http://schemas.openxmlformats.org/officeDocument/2006/customXml" ds:itemID="{4E6FF165-CBB2-466C-8F5E-2E6A40A103DE}">
+<ds:datastoreItem xmlns:ds="http://schemas.openxmlformats.org/officeDocument/2006/customXml" ds:itemID="{DDA3821A-E580-4EE6-AA04-C892ED4D47F6}">
   <ds:schemaRefs>
     <ds:schemaRef ds:uri="http://schemas.openxmlformats.org/officeDocument/2006/bibliography"/>
   </ds:schemaRefs>

</xml_diff>

<commit_message>
Diario e piccole modifiche
</commit_message>
<xml_diff>
--- a/4_Diari/2023-09-29_alexandru.ciobanu.docx
+++ b/4_Diari/2023-09-29_alexandru.ciobanu.docx
@@ -266,8 +266,19 @@
               </w:rPr>
               <w:t xml:space="preserve"> e il menu del layer di disegno.</w:t>
             </w:r>
-            <w:bookmarkStart w:id="3" w:name="_GoBack"/>
-            <w:bookmarkEnd w:id="3"/>
+          </w:p>
+          <w:p>
+            <w:pPr>
+              <w:rPr>
+                <w:rFonts w:ascii="Arial" w:hAnsi="Arial" w:cs="Arial"/>
+              </w:rPr>
+            </w:pPr>
+            <w:r>
+              <w:rPr>
+                <w:rFonts w:ascii="Arial" w:hAnsi="Arial" w:cs="Arial"/>
+              </w:rPr>
+              <w:t>La penna per disegnare, la grandezza dei disegni e il colore dei disegni.</w:t>
+            </w:r>
           </w:p>
         </w:tc>
       </w:tr>
@@ -323,6 +334,134 @@
                 <w:rFonts w:ascii="Arial" w:hAnsi="Arial" w:cs="Arial"/>
               </w:rPr>
             </w:pPr>
+            <w:r>
+              <w:rPr>
+                <w:rFonts w:ascii="Arial" w:hAnsi="Arial" w:cs="Arial"/>
+              </w:rPr>
+              <w:t>La penna disegnava le linee in modo strano, come se fosse un codice a barre, avevo dimenticato questo:</w:t>
+            </w:r>
+          </w:p>
+          <w:p>
+            <w:pPr>
+              <w:shd w:val="clear" w:color="auto" w:fill="1B2738"/>
+              <w:spacing w:line="285" w:lineRule="atLeast"/>
+              <w:rPr>
+                <w:rFonts w:ascii="Consolas" w:eastAsia="Times New Roman" w:hAnsi="Consolas" w:cs="Times New Roman"/>
+                <w:color w:val="BBBBBB"/>
+                <w:sz w:val="21"/>
+                <w:szCs w:val="21"/>
+                <w:lang w:eastAsia="it-CH"/>
+              </w:rPr>
+            </w:pPr>
+            <w:proofErr w:type="spellStart"/>
+            <w:proofErr w:type="gramStart"/>
+            <w:r>
+              <w:rPr>
+                <w:rFonts w:ascii="Consolas" w:eastAsia="Times New Roman" w:hAnsi="Consolas" w:cs="Times New Roman"/>
+                <w:color w:val="FF9999"/>
+                <w:sz w:val="21"/>
+                <w:szCs w:val="21"/>
+                <w:lang w:eastAsia="it-CH"/>
+              </w:rPr>
+              <w:t>context</w:t>
+            </w:r>
+            <w:r>
+              <w:rPr>
+                <w:rFonts w:ascii="Consolas" w:eastAsia="Times New Roman" w:hAnsi="Consolas" w:cs="Times New Roman"/>
+                <w:color w:val="BBBBBB"/>
+                <w:sz w:val="21"/>
+                <w:szCs w:val="21"/>
+                <w:lang w:eastAsia="it-CH"/>
+              </w:rPr>
+              <w:t>.</w:t>
+            </w:r>
+            <w:r>
+              <w:rPr>
+                <w:rFonts w:ascii="Consolas" w:eastAsia="Times New Roman" w:hAnsi="Consolas" w:cs="Times New Roman"/>
+                <w:color w:val="FF9999"/>
+                <w:sz w:val="21"/>
+                <w:szCs w:val="21"/>
+                <w:lang w:eastAsia="it-CH"/>
+              </w:rPr>
+              <w:t>lineCap</w:t>
+            </w:r>
+            <w:proofErr w:type="spellEnd"/>
+            <w:proofErr w:type="gramEnd"/>
+            <w:r>
+              <w:rPr>
+                <w:rFonts w:ascii="Consolas" w:eastAsia="Times New Roman" w:hAnsi="Consolas" w:cs="Times New Roman"/>
+                <w:color w:val="BBBBBB"/>
+                <w:sz w:val="21"/>
+                <w:szCs w:val="21"/>
+                <w:lang w:eastAsia="it-CH"/>
+              </w:rPr>
+              <w:t xml:space="preserve"> </w:t>
+            </w:r>
+            <w:r>
+              <w:rPr>
+                <w:rFonts w:ascii="Consolas" w:eastAsia="Times New Roman" w:hAnsi="Consolas" w:cs="Times New Roman"/>
+                <w:color w:val="ABB2BF"/>
+                <w:sz w:val="21"/>
+                <w:szCs w:val="21"/>
+                <w:lang w:eastAsia="it-CH"/>
+              </w:rPr>
+              <w:t>=</w:t>
+            </w:r>
+            <w:r>
+              <w:rPr>
+                <w:rFonts w:ascii="Consolas" w:eastAsia="Times New Roman" w:hAnsi="Consolas" w:cs="Times New Roman"/>
+                <w:color w:val="BBBBBB"/>
+                <w:sz w:val="21"/>
+                <w:szCs w:val="21"/>
+                <w:lang w:eastAsia="it-CH"/>
+              </w:rPr>
+              <w:t xml:space="preserve"> </w:t>
+            </w:r>
+            <w:r>
+              <w:rPr>
+                <w:rFonts w:ascii="Consolas" w:eastAsia="Times New Roman" w:hAnsi="Consolas" w:cs="Times New Roman"/>
+                <w:color w:val="85CC95"/>
+                <w:sz w:val="21"/>
+                <w:szCs w:val="21"/>
+                <w:lang w:eastAsia="it-CH"/>
+              </w:rPr>
+              <w:t>'round'</w:t>
+            </w:r>
+            <w:r>
+              <w:rPr>
+                <w:rFonts w:ascii="Consolas" w:eastAsia="Times New Roman" w:hAnsi="Consolas" w:cs="Times New Roman"/>
+                <w:color w:val="BBBBBB"/>
+                <w:sz w:val="21"/>
+                <w:szCs w:val="21"/>
+                <w:lang w:eastAsia="it-CH"/>
+              </w:rPr>
+              <w:t>;</w:t>
+            </w:r>
+          </w:p>
+          <w:p>
+            <w:pPr>
+              <w:rPr>
+                <w:rFonts w:ascii="Arial" w:hAnsi="Arial" w:cs="Arial"/>
+              </w:rPr>
+            </w:pPr>
+            <w:r>
+              <w:rPr>
+                <w:rFonts w:ascii="Arial" w:hAnsi="Arial" w:cs="Arial"/>
+              </w:rPr>
+              <w:br/>
+            </w:r>
+            <w:r>
+              <w:rPr>
+                <w:rFonts w:ascii="Arial" w:hAnsi="Arial" w:cs="Arial"/>
+              </w:rPr>
+              <w:t>Cancellazione delle linee,</w:t>
+            </w:r>
+            <w:r>
+              <w:rPr>
+                <w:rFonts w:ascii="Arial" w:hAnsi="Arial" w:cs="Arial"/>
+              </w:rPr>
+              <w:t xml:space="preserve"> non risolto</w:t>
+            </w:r>
           </w:p>
         </w:tc>
       </w:tr>
@@ -437,26 +576,50 @@
               <w:rPr>
                 <w:rFonts w:ascii="Arial" w:hAnsi="Arial" w:cs="Arial"/>
               </w:rPr>
-              <w:t>Fare che i collegamenti rimangono quando sposto i puntini, cambiare la grandezza di un puntino anche dopo averlo messo, f</w:t>
+              <w:t>Fare in modo che funzioni la cancellazione dei puntini, fare il disegno dei rettangoli e degli ovali.</w:t>
             </w:r>
             <w:r>
               <w:rPr>
                 <w:rFonts w:ascii="Arial" w:hAnsi="Arial" w:cs="Arial"/>
               </w:rPr>
-              <w:t>inire</w:t>
+              <w:br/>
+              <w:t>Visibilità di più layer insieme</w:t>
+            </w:r>
+          </w:p>
+          <w:p>
+            <w:pPr>
+              <w:rPr>
+                <w:rFonts w:ascii="Arial" w:hAnsi="Arial" w:cs="Arial"/>
+              </w:rPr>
+            </w:pPr>
+            <w:r>
+              <w:rPr>
+                <w:rFonts w:ascii="Arial" w:hAnsi="Arial" w:cs="Arial"/>
+              </w:rPr>
+              <w:t xml:space="preserve">Se riesco a fare tutto quello che ho scritto mi conviene fare un </w:t>
+            </w:r>
+            <w:proofErr w:type="spellStart"/>
+            <w:r>
+              <w:rPr>
+                <w:rFonts w:ascii="Arial" w:hAnsi="Arial" w:cs="Arial"/>
+              </w:rPr>
+              <w:t>refactoring</w:t>
+            </w:r>
+            <w:proofErr w:type="spellEnd"/>
+            <w:r>
+              <w:rPr>
+                <w:rFonts w:ascii="Arial" w:hAnsi="Arial" w:cs="Arial"/>
+              </w:rPr>
+              <w:t xml:space="preserve"> </w:t>
             </w:r>
             <w:r>
               <w:rPr>
                 <w:rFonts w:ascii="Arial" w:hAnsi="Arial" w:cs="Arial"/>
               </w:rPr>
-              <w:t xml:space="preserve"> i layer</w:t>
+              <w:t>del codice che è messo abbastanza male.</w:t>
             </w:r>
-            <w:r>
-              <w:rPr>
-                <w:rFonts w:ascii="Arial" w:hAnsi="Arial" w:cs="Arial"/>
-              </w:rPr>
-              <w:t xml:space="preserve"> e iniziare le funzioni di disegno.</w:t>
-            </w:r>
+            <w:bookmarkStart w:id="3" w:name="_GoBack"/>
+            <w:bookmarkEnd w:id="3"/>
           </w:p>
         </w:tc>
       </w:tr>
@@ -3913,6 +4076,13 @@
     <w:pitch w:val="variable"/>
     <w:sig w:usb0="E0002EFF" w:usb1="C000785B" w:usb2="00000009" w:usb3="00000000" w:csb0="000001FF" w:csb1="00000000"/>
   </w:font>
+  <w:font w:name="Consolas">
+    <w:panose1 w:val="020B0609020204030204"/>
+    <w:charset w:val="00"/>
+    <w:family w:val="modern"/>
+    <w:pitch w:val="fixed"/>
+    <w:sig w:usb0="E00006FF" w:usb1="0000FCFF" w:usb2="00000001" w:usb3="00000000" w:csb0="0000019F" w:csb1="00000000"/>
+  </w:font>
   <w:font w:name="Calibri Light">
     <w:panose1 w:val="020F0302020204030204"/>
     <w:charset w:val="00"/>
@@ -3985,6 +4155,7 @@
     <w:rsid w:val="00540959"/>
     <w:rsid w:val="00580D3A"/>
     <w:rsid w:val="00594413"/>
+    <w:rsid w:val="00595A74"/>
     <w:rsid w:val="005B2EF9"/>
     <w:rsid w:val="005D27BB"/>
     <w:rsid w:val="005D407D"/>
@@ -4048,7 +4219,6 @@
     <w:rsid w:val="00D6666A"/>
     <w:rsid w:val="00D81F90"/>
     <w:rsid w:val="00DD4DB7"/>
-    <w:rsid w:val="00DE0D35"/>
     <w:rsid w:val="00DE6AA0"/>
     <w:rsid w:val="00DF62F5"/>
     <w:rsid w:val="00E07B40"/>
@@ -4862,7 +5032,7 @@
 </file>
 
 <file path=customXml/itemProps1.xml><?xml version="1.0" encoding="utf-8"?>
-<ds:datastoreItem xmlns:ds="http://schemas.openxmlformats.org/officeDocument/2006/customXml" ds:itemID="{DDA3821A-E580-4EE6-AA04-C892ED4D47F6}">
+<ds:datastoreItem xmlns:ds="http://schemas.openxmlformats.org/officeDocument/2006/customXml" ds:itemID="{E7B77657-6ED8-40FF-8AAE-231CA5702157}">
   <ds:schemaRefs>
     <ds:schemaRef ds:uri="http://schemas.openxmlformats.org/officeDocument/2006/bibliography"/>
   </ds:schemaRefs>

</xml_diff>